<commit_message>
Remove A/B from paragraphs. Fix signature on preview form
</commit_message>
<xml_diff>
--- a/docassemble/CDCMotionToDismiss/data/templates/cdc_mtd.docx
+++ b/docassemble/CDCMotionToDismiss/data/templates/cdc_mtd.docx
@@ -193,8 +193,6 @@
           <w:szCs w:val="24"/>
         </w:rPr>
       </w:pPr>
-      <w:bookmarkStart w:id="0" w:name="_GoBack"/>
-      <w:bookmarkEnd w:id="0"/>
     </w:p>
     <w:p>
       <w:pPr>
@@ -933,40 +931,10 @@
           <w:rFonts w:ascii="Garamond" w:hAnsi="Garamond" w:cs="Garamond"/>
           <w:b/>
           <w:color w:val="000000"/>
-          <w:spacing w:val="-1"/>
-          <w:sz w:val="24"/>
-          <w:szCs w:val="24"/>
-        </w:rPr>
-        <w:t>A</w:t>
-      </w:r>
-      <w:r>
-        <w:rPr>
-          <w:rFonts w:ascii="Garamond" w:hAnsi="Garamond" w:cs="Garamond"/>
-          <w:b/>
-          <w:color w:val="000000"/>
           <w:sz w:val="24"/>
           <w:szCs w:val="24"/>
         </w:rPr>
         <w:t>.</w:t>
-      </w:r>
-      <w:r>
-        <w:rPr>
-          <w:rFonts w:ascii="Garamond" w:hAnsi="Garamond" w:cs="Garamond"/>
-          <w:color w:val="000000"/>
-          <w:spacing w:val="161"/>
-          <w:sz w:val="24"/>
-          <w:szCs w:val="24"/>
-        </w:rPr>
-        <w:t xml:space="preserve"> </w:t>
-      </w:r>
-      <w:r>
-        <w:rPr>
-          <w:rFonts w:ascii="Garamond" w:hAnsi="Garamond" w:cs="Wingdings"/>
-          <w:color w:val="000000"/>
-          <w:sz w:val="24"/>
-          <w:szCs w:val="24"/>
-        </w:rPr>
-        <w:t>[X]</w:t>
       </w:r>
       <w:r>
         <w:rPr>
@@ -1147,16 +1115,6 @@
           <w:sz w:val="24"/>
           <w:szCs w:val="24"/>
         </w:rPr>
-        <w:t>B</w:t>
-      </w:r>
-      <w:r>
-        <w:rPr>
-          <w:rFonts w:ascii="Garamond" w:hAnsi="Garamond" w:cs="Garamond"/>
-          <w:b/>
-          <w:color w:val="000000"/>
-          <w:sz w:val="24"/>
-          <w:szCs w:val="24"/>
-        </w:rPr>
         <w:t>.</w:t>
       </w:r>
       <w:r>
@@ -1164,26 +1122,6 @@
           <w:rFonts w:ascii="Garamond" w:hAnsi="Garamond" w:cs="Garamond"/>
           <w:color w:val="000000"/>
           <w:spacing w:val="145"/>
-          <w:sz w:val="24"/>
-          <w:szCs w:val="24"/>
-        </w:rPr>
-        <w:t xml:space="preserve"> </w:t>
-      </w:r>
-      <w:r>
-        <w:rPr>
-          <w:rFonts w:ascii="Garamond" w:hAnsi="Garamond" w:cs="Wingdings"/>
-          <w:color w:val="000000"/>
-          <w:spacing w:val="1"/>
-          <w:sz w:val="24"/>
-          <w:szCs w:val="24"/>
-        </w:rPr>
-        <w:t>[X]</w:t>
-      </w:r>
-      <w:r>
-        <w:rPr>
-          <w:rFonts w:ascii="Garamond" w:hAnsi="Garamond" w:cs="Garamond"/>
-          <w:color w:val="000000"/>
-          <w:spacing w:val="108"/>
           <w:sz w:val="24"/>
           <w:szCs w:val="24"/>
         </w:rPr>
@@ -1386,36 +1324,6 @@
         <w:rPr>
           <w:rFonts w:ascii="Garamond" w:hAnsi="Garamond" w:cs="Garamond"/>
           <w:color w:val="000000"/>
-          <w:spacing w:val="108"/>
-          <w:sz w:val="24"/>
-          <w:szCs w:val="24"/>
-        </w:rPr>
-        <w:t xml:space="preserve"> </w:t>
-      </w:r>
-      <w:r>
-        <w:rPr>
-          <w:rFonts w:ascii="Garamond" w:hAnsi="Garamond" w:cs="Wingdings"/>
-          <w:color w:val="000000"/>
-          <w:spacing w:val="1"/>
-          <w:sz w:val="24"/>
-          <w:szCs w:val="24"/>
-        </w:rPr>
-        <w:t>[X]</w:t>
-      </w:r>
-      <w:r>
-        <w:rPr>
-          <w:rFonts w:ascii="Garamond" w:hAnsi="Garamond" w:cs="Garamond"/>
-          <w:color w:val="000000"/>
-          <w:spacing w:val="108"/>
-          <w:sz w:val="24"/>
-          <w:szCs w:val="24"/>
-        </w:rPr>
-        <w:t xml:space="preserve"> </w:t>
-      </w:r>
-      <w:r>
-        <w:rPr>
-          <w:rFonts w:ascii="Garamond" w:hAnsi="Garamond" w:cs="Garamond"/>
-          <w:color w:val="000000"/>
           <w:sz w:val="24"/>
           <w:szCs w:val="24"/>
         </w:rPr>
@@ -1463,7 +1371,6 @@
           <w:sz w:val="24"/>
           <w:szCs w:val="24"/>
         </w:rPr>
-        <w:lastRenderedPageBreak/>
         <w:t xml:space="preserve">{%p if not </w:t>
       </w:r>
       <w:r>
@@ -1507,6 +1414,7 @@
           <w:sz w:val="24"/>
           <w:szCs w:val="24"/>
         </w:rPr>
+        <w:lastRenderedPageBreak/>
         <w:t>Notice of Hearing</w:t>
       </w:r>
     </w:p>
@@ -2060,6 +1968,46 @@
           <w:szCs w:val="24"/>
         </w:rPr>
         <w:t>{%p endif %}</w:t>
+      </w:r>
+    </w:p>
+    <w:p>
+      <w:pPr>
+        <w:snapToGrid w:val="0"/>
+        <w:rPr>
+          <w:rFonts w:ascii="Garamond" w:hAnsi="Garamond" w:cs="Garamond"/>
+          <w:color w:val="000000"/>
+          <w:sz w:val="24"/>
+          <w:szCs w:val="24"/>
+        </w:rPr>
+      </w:pPr>
+      <w:r>
+        <w:rPr>
+          <w:rFonts w:ascii="Garamond" w:hAnsi="Garamond" w:cs="Garamond"/>
+          <w:color w:val="000000"/>
+          <w:sz w:val="24"/>
+          <w:szCs w:val="24"/>
+        </w:rPr>
+        <w:t>{%</w:t>
+      </w:r>
+      <w:r>
+        <w:rPr>
+          <w:rFonts w:ascii="Garamond" w:hAnsi="Garamond" w:cs="Garamond"/>
+          <w:color w:val="000000"/>
+          <w:sz w:val="24"/>
+          <w:szCs w:val="24"/>
+        </w:rPr>
+        <w:t>p</w:t>
+      </w:r>
+      <w:bookmarkStart w:id="0" w:name="_GoBack"/>
+      <w:bookmarkEnd w:id="0"/>
+      <w:r>
+        <w:rPr>
+          <w:rFonts w:ascii="Garamond" w:hAnsi="Garamond" w:cs="Garamond"/>
+          <w:color w:val="000000"/>
+          <w:sz w:val="24"/>
+          <w:szCs w:val="24"/>
+        </w:rPr>
+        <w:t xml:space="preserve"> if i == 'final' %}</w:t>
       </w:r>
     </w:p>
     <w:p>
@@ -2081,6 +2029,45 @@
           <w:szCs w:val="24"/>
         </w:rPr>
         <w:t>{{ users[0].signature }}</w:t>
+      </w:r>
+    </w:p>
+    <w:p>
+      <w:pPr>
+        <w:snapToGrid w:val="0"/>
+        <w:spacing w:before="238"/>
+        <w:rPr>
+          <w:rFonts w:ascii="Garamond" w:hAnsi="Garamond" w:cs="Garamond"/>
+          <w:color w:val="000000"/>
+          <w:sz w:val="24"/>
+          <w:szCs w:val="24"/>
+        </w:rPr>
+      </w:pPr>
+      <w:r>
+        <w:rPr>
+          <w:rFonts w:ascii="Garamond" w:hAnsi="Garamond" w:cs="Garamond"/>
+          <w:color w:val="000000"/>
+          <w:sz w:val="24"/>
+          <w:szCs w:val="24"/>
+        </w:rPr>
+        <w:t>{%</w:t>
+      </w:r>
+      <w:r>
+        <w:rPr>
+          <w:rFonts w:ascii="Garamond" w:hAnsi="Garamond" w:cs="Garamond"/>
+          <w:color w:val="000000"/>
+          <w:sz w:val="24"/>
+          <w:szCs w:val="24"/>
+        </w:rPr>
+        <w:t>p</w:t>
+      </w:r>
+      <w:r>
+        <w:rPr>
+          <w:rFonts w:ascii="Garamond" w:hAnsi="Garamond" w:cs="Garamond"/>
+          <w:color w:val="000000"/>
+          <w:sz w:val="24"/>
+          <w:szCs w:val="24"/>
+        </w:rPr>
+        <w:t xml:space="preserve"> endif %}</w:t>
       </w:r>
     </w:p>
     <w:p>
@@ -2282,6 +2269,44 @@
     </w:p>
     <w:p>
       <w:pPr>
+        <w:snapToGrid w:val="0"/>
+        <w:rPr>
+          <w:rFonts w:ascii="Garamond" w:hAnsi="Garamond" w:cs="Garamond"/>
+          <w:color w:val="000000"/>
+          <w:sz w:val="24"/>
+          <w:szCs w:val="24"/>
+        </w:rPr>
+      </w:pPr>
+      <w:r>
+        <w:rPr>
+          <w:rFonts w:ascii="Garamond" w:hAnsi="Garamond" w:cs="Garamond"/>
+          <w:color w:val="000000"/>
+          <w:sz w:val="24"/>
+          <w:szCs w:val="24"/>
+        </w:rPr>
+        <w:t>{%</w:t>
+      </w:r>
+      <w:r>
+        <w:rPr>
+          <w:rFonts w:ascii="Garamond" w:hAnsi="Garamond" w:cs="Garamond"/>
+          <w:color w:val="000000"/>
+          <w:sz w:val="24"/>
+          <w:szCs w:val="24"/>
+        </w:rPr>
+        <w:t>p</w:t>
+      </w:r>
+      <w:r>
+        <w:rPr>
+          <w:rFonts w:ascii="Garamond" w:hAnsi="Garamond" w:cs="Garamond"/>
+          <w:color w:val="000000"/>
+          <w:sz w:val="24"/>
+          <w:szCs w:val="24"/>
+        </w:rPr>
+        <w:t xml:space="preserve"> if i == 'final' %}</w:t>
+      </w:r>
+    </w:p>
+    <w:p>
+      <w:pPr>
         <w:numPr>
           <w:ilvl w:val="12"/>
           <w:numId w:val="0"/>
@@ -2309,6 +2334,52 @@
           <w:szCs w:val="24"/>
         </w:rPr>
         <w:t>{{ users[0].signature }}</w:t>
+      </w:r>
+    </w:p>
+    <w:p>
+      <w:pPr>
+        <w:numPr>
+          <w:ilvl w:val="12"/>
+          <w:numId w:val="0"/>
+        </w:numPr>
+        <w:tabs>
+          <w:tab w:val="left" w:pos="0"/>
+          <w:tab w:val="left" w:pos="5040"/>
+          <w:tab w:val="left" w:pos="5760"/>
+          <w:tab w:val="left" w:pos="6480"/>
+          <w:tab w:val="left" w:pos="7200"/>
+          <w:tab w:val="left" w:pos="7920"/>
+          <w:tab w:val="left" w:pos="8640"/>
+        </w:tabs>
+        <w:rPr>
+          <w:rFonts w:ascii="Garamond" w:hAnsi="Garamond"/>
+          <w:sz w:val="24"/>
+          <w:szCs w:val="24"/>
+        </w:rPr>
+      </w:pPr>
+      <w:r>
+        <w:rPr>
+          <w:rFonts w:ascii="Garamond" w:hAnsi="Garamond"/>
+          <w:sz w:val="24"/>
+          <w:szCs w:val="24"/>
+        </w:rPr>
+        <w:t>{%</w:t>
+      </w:r>
+      <w:r>
+        <w:rPr>
+          <w:rFonts w:ascii="Garamond" w:hAnsi="Garamond"/>
+          <w:sz w:val="24"/>
+          <w:szCs w:val="24"/>
+        </w:rPr>
+        <w:t>p</w:t>
+      </w:r>
+      <w:r>
+        <w:rPr>
+          <w:rFonts w:ascii="Garamond" w:hAnsi="Garamond"/>
+          <w:sz w:val="24"/>
+          <w:szCs w:val="24"/>
+        </w:rPr>
+        <w:t xml:space="preserve"> endif %}</w:t>
       </w:r>
     </w:p>
     <w:p>
@@ -3784,7 +3855,7 @@
   <w:style w:type="paragraph" w:default="1" w:styleId="Normal">
     <w:name w:val="Normal"/>
     <w:qFormat/>
-    <w:rsid w:val="009D5BCF"/>
+    <w:rsid w:val="00237141"/>
     <w:pPr>
       <w:autoSpaceDE w:val="0"/>
       <w:autoSpaceDN w:val="0"/>
@@ -4586,7 +4657,7 @@
 </file>
 
 <file path=customXml/itemProps1.xml><?xml version="1.0" encoding="utf-8"?>
-<ds:datastoreItem xmlns:ds="http://schemas.openxmlformats.org/officeDocument/2006/customXml" ds:itemID="{F49A52E3-B0AF-463D-8A4D-F60D239A66CF}">
+<ds:datastoreItem xmlns:ds="http://schemas.openxmlformats.org/officeDocument/2006/customXml" ds:itemID="{8C9EC052-D609-4533-8A03-A8F7976829A5}">
   <ds:schemaRefs>
     <ds:schemaRef ds:uri="http://schemas.openxmlformats.org/officeDocument/2006/bibliography"/>
   </ds:schemaRefs>

</xml_diff>

<commit_message>
fix #1, #2, #3 until we adjust for multiple defendants
</commit_message>
<xml_diff>
--- a/docassemble/CDCMotionToDismiss/data/templates/cdc_mtd.docx
+++ b/docassemble/CDCMotionToDismiss/data/templates/cdc_mtd.docx
@@ -1,6 +1,6 @@
 
 <file path=word/document.xml><?xml version="1.0" encoding="utf-8"?>
-<w:document xmlns:wpc="http://schemas.microsoft.com/office/word/2010/wordprocessingCanvas" xmlns:cx="http://schemas.microsoft.com/office/drawing/2014/chartex" xmlns:cx1="http://schemas.microsoft.com/office/drawing/2015/9/8/chartex" xmlns:mc="http://schemas.openxmlformats.org/markup-compatibility/2006" xmlns:o="urn:schemas-microsoft-com:office:office" xmlns:r="http://schemas.openxmlformats.org/officeDocument/2006/relationships" xmlns:m="http://schemas.openxmlformats.org/officeDocument/2006/math" xmlns:v="urn:schemas-microsoft-com:vml" xmlns:wp14="http://schemas.microsoft.com/office/word/2010/wordprocessingDrawing" xmlns:wp="http://schemas.openxmlformats.org/drawingml/2006/wordprocessingDrawing" xmlns:w10="urn:schemas-microsoft-com:office:word" xmlns:w="http://schemas.openxmlformats.org/wordprocessingml/2006/main" xmlns:w14="http://schemas.microsoft.com/office/word/2010/wordml" xmlns:w15="http://schemas.microsoft.com/office/word/2012/wordml" xmlns:w16se="http://schemas.microsoft.com/office/word/2015/wordml/symex" xmlns:wpg="http://schemas.microsoft.com/office/word/2010/wordprocessingGroup" xmlns:wpi="http://schemas.microsoft.com/office/word/2010/wordprocessingInk" xmlns:wne="http://schemas.microsoft.com/office/word/2006/wordml" xmlns:wps="http://schemas.microsoft.com/office/word/2010/wordprocessingShape" mc:Ignorable="w14 w15 w16se wp14">
+<w:document xmlns:wpc="http://schemas.microsoft.com/office/word/2010/wordprocessingCanvas" xmlns:mc="http://schemas.openxmlformats.org/markup-compatibility/2006" xmlns:o="urn:schemas-microsoft-com:office:office" xmlns:r="http://schemas.openxmlformats.org/officeDocument/2006/relationships" xmlns:m="http://schemas.openxmlformats.org/officeDocument/2006/math" xmlns:v="urn:schemas-microsoft-com:vml" xmlns:wp14="http://schemas.microsoft.com/office/word/2010/wordprocessingDrawing" xmlns:wp="http://schemas.openxmlformats.org/drawingml/2006/wordprocessingDrawing" xmlns:w10="urn:schemas-microsoft-com:office:word" xmlns:w="http://schemas.openxmlformats.org/wordprocessingml/2006/main" xmlns:w14="http://schemas.microsoft.com/office/word/2010/wordml" xmlns:wpg="http://schemas.microsoft.com/office/word/2010/wordprocessingGroup" xmlns:wpi="http://schemas.microsoft.com/office/word/2010/wordprocessingInk" xmlns:wne="http://schemas.microsoft.com/office/word/2006/wordml" xmlns:wps="http://schemas.microsoft.com/office/word/2010/wordprocessingShape" mc:Ignorable="w14 wp14">
   <w:body>
     <w:p>
       <w:pPr>
@@ -112,7 +112,25 @@
                 <w:sz w:val="24"/>
                 <w:szCs w:val="24"/>
               </w:rPr>
-              <w:t>{{ courts[0].address.county }}, ss.</w:t>
+              <w:t>{{ courts[0].</w:t>
+            </w:r>
+            <w:proofErr w:type="spellStart"/>
+            <w:r>
+              <w:rPr>
+                <w:rFonts w:ascii="Garamond" w:hAnsi="Garamond"/>
+                <w:sz w:val="24"/>
+                <w:szCs w:val="24"/>
+              </w:rPr>
+              <w:t>address.county</w:t>
+            </w:r>
+            <w:proofErr w:type="spellEnd"/>
+            <w:r>
+              <w:rPr>
+                <w:rFonts w:ascii="Garamond" w:hAnsi="Garamond"/>
+                <w:sz w:val="24"/>
+                <w:szCs w:val="24"/>
+              </w:rPr>
+              <w:t xml:space="preserve"> }}, ss.</w:t>
             </w:r>
           </w:p>
         </w:tc>
@@ -175,7 +193,17 @@
                 <w:sz w:val="24"/>
                 <w:szCs w:val="24"/>
               </w:rPr>
-              <w:t>Docket Number.: {{ docket_numbers[0] }}</w:t>
+              <w:t>Docket Number.: {{ docket_number</w:t>
+            </w:r>
+            <w:bookmarkStart w:id="0" w:name="_GoBack"/>
+            <w:bookmarkEnd w:id="0"/>
+            <w:r>
+              <w:rPr>
+                <w:rFonts w:ascii="Garamond" w:hAnsi="Garamond"/>
+                <w:sz w:val="24"/>
+                <w:szCs w:val="24"/>
+              </w:rPr>
+              <w:t xml:space="preserve"> }}</w:t>
             </w:r>
           </w:p>
         </w:tc>
@@ -212,7 +240,25 @@
           <w:sz w:val="24"/>
           <w:szCs w:val="24"/>
         </w:rPr>
-        <w:t>{{ plaintiffs }}</w:t>
+        <w:t>{</w:t>
+      </w:r>
+      <w:proofErr w:type="gramStart"/>
+      <w:r>
+        <w:rPr>
+          <w:rFonts w:ascii="Garamond" w:hAnsi="Garamond"/>
+          <w:sz w:val="24"/>
+          <w:szCs w:val="24"/>
+        </w:rPr>
+        <w:t>{ plaintiffs</w:t>
+      </w:r>
+      <w:proofErr w:type="gramEnd"/>
+      <w:r>
+        <w:rPr>
+          <w:rFonts w:ascii="Garamond" w:hAnsi="Garamond"/>
+          <w:sz w:val="24"/>
+          <w:szCs w:val="24"/>
+        </w:rPr>
+        <w:t xml:space="preserve"> }}</w:t>
       </w:r>
     </w:p>
     <w:p>
@@ -345,7 +391,33 @@
           <w:sz w:val="24"/>
           <w:szCs w:val="24"/>
         </w:rPr>
-        <w:t>{{ defendants }}</w:t>
+        <w:t>{</w:t>
+      </w:r>
+      <w:proofErr w:type="gramStart"/>
+      <w:r>
+        <w:rPr>
+          <w:rFonts w:ascii="Garamond" w:hAnsi="Garamond"/>
+          <w:sz w:val="24"/>
+          <w:szCs w:val="24"/>
+        </w:rPr>
+        <w:t>{ defendants</w:t>
+      </w:r>
+      <w:proofErr w:type="gramEnd"/>
+      <w:r>
+        <w:rPr>
+          <w:rFonts w:ascii="Garamond" w:hAnsi="Garamond"/>
+          <w:sz w:val="24"/>
+          <w:szCs w:val="24"/>
+        </w:rPr>
+        <w:t xml:space="preserve">[0] </w:t>
+      </w:r>
+      <w:r>
+        <w:rPr>
+          <w:rFonts w:ascii="Garamond" w:hAnsi="Garamond"/>
+          <w:sz w:val="24"/>
+          <w:szCs w:val="24"/>
+        </w:rPr>
+        <w:t xml:space="preserve"> }}</w:t>
       </w:r>
       <w:r>
         <w:rPr>
@@ -898,7 +970,27 @@
           <w:sz w:val="24"/>
           <w:szCs w:val="24"/>
         </w:rPr>
-        <w:t>{%p if provided_declaration_before_ntq %}</w:t>
+        <w:t xml:space="preserve">{%p if </w:t>
+      </w:r>
+      <w:proofErr w:type="spellStart"/>
+      <w:r>
+        <w:rPr>
+          <w:rFonts w:ascii="Garamond" w:hAnsi="Garamond" w:cs="Garamond"/>
+          <w:color w:val="000000"/>
+          <w:sz w:val="24"/>
+          <w:szCs w:val="24"/>
+        </w:rPr>
+        <w:t>provided_declaration_before_ntq</w:t>
+      </w:r>
+      <w:proofErr w:type="spellEnd"/>
+      <w:r>
+        <w:rPr>
+          <w:rFonts w:ascii="Garamond" w:hAnsi="Garamond" w:cs="Garamond"/>
+          <w:color w:val="000000"/>
+          <w:sz w:val="24"/>
+          <w:szCs w:val="24"/>
+        </w:rPr>
+        <w:t xml:space="preserve"> %}</w:t>
       </w:r>
     </w:p>
     <w:p>
@@ -953,7 +1045,27 @@
           <w:sz w:val="24"/>
           <w:szCs w:val="24"/>
         </w:rPr>
-        <w:t>I gave my landlord a signed Declaration meeting the requirements of the CDC Order before my landlord gave me the Notice to Quit (notice to terminate my tenancy) or before the landlord gave me the Complaint in this case.</w:t>
+        <w:t xml:space="preserve">I gave my landlord a signed Declaration meeting the requirements of the CDC Order </w:t>
+      </w:r>
+      <w:proofErr w:type="gramStart"/>
+      <w:r>
+        <w:rPr>
+          <w:rFonts w:ascii="Garamond" w:hAnsi="Garamond" w:cs="Garamond"/>
+          <w:color w:val="000000"/>
+          <w:sz w:val="24"/>
+          <w:szCs w:val="24"/>
+        </w:rPr>
+        <w:t>before</w:t>
+      </w:r>
+      <w:proofErr w:type="gramEnd"/>
+      <w:r>
+        <w:rPr>
+          <w:rFonts w:ascii="Garamond" w:hAnsi="Garamond" w:cs="Garamond"/>
+          <w:color w:val="000000"/>
+          <w:sz w:val="24"/>
+          <w:szCs w:val="24"/>
+        </w:rPr>
+        <w:t xml:space="preserve"> my landlord gave me the Notice to Quit (notice to terminate my tenancy) or before the landlord gave me the Complaint in this case.</w:t>
       </w:r>
       <w:r>
         <w:rPr>
@@ -1050,7 +1162,27 @@
           <w:sz w:val="24"/>
           <w:szCs w:val="24"/>
         </w:rPr>
-        <w:t>{%p endif %}</w:t>
+        <w:t xml:space="preserve">{%p </w:t>
+      </w:r>
+      <w:proofErr w:type="spellStart"/>
+      <w:r>
+        <w:rPr>
+          <w:rFonts w:ascii="Garamond" w:hAnsi="Garamond" w:cs="Garamond"/>
+          <w:color w:val="000000"/>
+          <w:sz w:val="24"/>
+          <w:szCs w:val="24"/>
+        </w:rPr>
+        <w:t>endif</w:t>
+      </w:r>
+      <w:proofErr w:type="spellEnd"/>
+      <w:r>
+        <w:rPr>
+          <w:rFonts w:ascii="Garamond" w:hAnsi="Garamond" w:cs="Garamond"/>
+          <w:color w:val="000000"/>
+          <w:sz w:val="24"/>
+          <w:szCs w:val="24"/>
+        </w:rPr>
+        <w:t xml:space="preserve"> %}</w:t>
       </w:r>
     </w:p>
     <w:p>
@@ -1074,7 +1206,27 @@
           <w:sz w:val="24"/>
           <w:szCs w:val="24"/>
         </w:rPr>
-        <w:t>{%p if not provided_declaration_before_ntq %}</w:t>
+        <w:t xml:space="preserve">{%p if not </w:t>
+      </w:r>
+      <w:proofErr w:type="spellStart"/>
+      <w:r>
+        <w:rPr>
+          <w:rFonts w:ascii="Garamond" w:hAnsi="Garamond" w:cs="Garamond"/>
+          <w:color w:val="000000"/>
+          <w:sz w:val="24"/>
+          <w:szCs w:val="24"/>
+        </w:rPr>
+        <w:t>provided_declaration_before_ntq</w:t>
+      </w:r>
+      <w:proofErr w:type="spellEnd"/>
+      <w:r>
+        <w:rPr>
+          <w:rFonts w:ascii="Garamond" w:hAnsi="Garamond" w:cs="Garamond"/>
+          <w:color w:val="000000"/>
+          <w:sz w:val="24"/>
+          <w:szCs w:val="24"/>
+        </w:rPr>
+        <w:t xml:space="preserve"> %}</w:t>
       </w:r>
       <w:r>
         <w:rPr>
@@ -1255,7 +1407,27 @@
           <w:sz w:val="24"/>
           <w:szCs w:val="24"/>
         </w:rPr>
-        <w:t>{%p endif %}</w:t>
+        <w:t xml:space="preserve">{%p </w:t>
+      </w:r>
+      <w:proofErr w:type="spellStart"/>
+      <w:r>
+        <w:rPr>
+          <w:rFonts w:ascii="Garamond" w:hAnsi="Garamond" w:cs="Garamond"/>
+          <w:color w:val="000000"/>
+          <w:sz w:val="24"/>
+          <w:szCs w:val="24"/>
+        </w:rPr>
+        <w:t>endif</w:t>
+      </w:r>
+      <w:proofErr w:type="spellEnd"/>
+      <w:r>
+        <w:rPr>
+          <w:rFonts w:ascii="Garamond" w:hAnsi="Garamond" w:cs="Garamond"/>
+          <w:color w:val="000000"/>
+          <w:sz w:val="24"/>
+          <w:szCs w:val="24"/>
+        </w:rPr>
+        <w:t xml:space="preserve"> %}</w:t>
       </w:r>
     </w:p>
     <w:p>
@@ -1276,7 +1448,27 @@
           <w:sz w:val="24"/>
           <w:szCs w:val="24"/>
         </w:rPr>
-        <w:t>{%p if attaching_declaration %}</w:t>
+        <w:t xml:space="preserve">{%p if </w:t>
+      </w:r>
+      <w:proofErr w:type="spellStart"/>
+      <w:r>
+        <w:rPr>
+          <w:rFonts w:ascii="Garamond" w:hAnsi="Garamond" w:cs="Garamond"/>
+          <w:color w:val="000000"/>
+          <w:sz w:val="24"/>
+          <w:szCs w:val="24"/>
+        </w:rPr>
+        <w:t>attaching_declaration</w:t>
+      </w:r>
+      <w:proofErr w:type="spellEnd"/>
+      <w:r>
+        <w:rPr>
+          <w:rFonts w:ascii="Garamond" w:hAnsi="Garamond" w:cs="Garamond"/>
+          <w:color w:val="000000"/>
+          <w:sz w:val="24"/>
+          <w:szCs w:val="24"/>
+        </w:rPr>
+        <w:t xml:space="preserve"> %}</w:t>
       </w:r>
     </w:p>
     <w:p>
@@ -1348,7 +1540,27 @@
           <w:sz w:val="24"/>
           <w:szCs w:val="24"/>
         </w:rPr>
-        <w:t>{%p endif %}</w:t>
+        <w:t xml:space="preserve">{%p </w:t>
+      </w:r>
+      <w:proofErr w:type="spellStart"/>
+      <w:r>
+        <w:rPr>
+          <w:rFonts w:ascii="Garamond" w:hAnsi="Garamond" w:cs="Garamond"/>
+          <w:color w:val="000000"/>
+          <w:sz w:val="24"/>
+          <w:szCs w:val="24"/>
+        </w:rPr>
+        <w:t>endif</w:t>
+      </w:r>
+      <w:proofErr w:type="spellEnd"/>
+      <w:r>
+        <w:rPr>
+          <w:rFonts w:ascii="Garamond" w:hAnsi="Garamond" w:cs="Garamond"/>
+          <w:color w:val="000000"/>
+          <w:sz w:val="24"/>
+          <w:szCs w:val="24"/>
+        </w:rPr>
+        <w:t xml:space="preserve"> %}</w:t>
       </w:r>
     </w:p>
     <w:p>
@@ -1371,8 +1583,10 @@
           <w:sz w:val="24"/>
           <w:szCs w:val="24"/>
         </w:rPr>
+        <w:lastRenderedPageBreak/>
         <w:t xml:space="preserve">{%p if not </w:t>
       </w:r>
+      <w:proofErr w:type="spellStart"/>
       <w:r>
         <w:rPr>
           <w:rFonts w:ascii="Garamond" w:hAnsi="Garamond" w:cs="Garamond"/>
@@ -1383,6 +1597,7 @@
         </w:rPr>
         <w:t>dont_have_hearing_date</w:t>
       </w:r>
+      <w:proofErr w:type="spellEnd"/>
       <w:r>
         <w:rPr>
           <w:rFonts w:ascii="Garamond" w:hAnsi="Garamond" w:cs="Garamond"/>
@@ -1414,7 +1629,6 @@
           <w:sz w:val="24"/>
           <w:szCs w:val="24"/>
         </w:rPr>
-        <w:lastRenderedPageBreak/>
         <w:t>Notice of Hearing</w:t>
       </w:r>
     </w:p>
@@ -1492,7 +1706,51 @@
           <w:sz w:val="24"/>
           <w:szCs w:val="24"/>
         </w:rPr>
-        <w:t>{{ proposed_hearing_date }}</w:t>
+        <w:t>{</w:t>
+      </w:r>
+      <w:proofErr w:type="gramStart"/>
+      <w:r>
+        <w:rPr>
+          <w:rFonts w:ascii="Garamond" w:hAnsi="Garamond" w:cs="Garamond"/>
+          <w:b/>
+          <w:color w:val="000000"/>
+          <w:sz w:val="24"/>
+          <w:szCs w:val="24"/>
+        </w:rPr>
+        <w:t xml:space="preserve">{ </w:t>
+      </w:r>
+      <w:proofErr w:type="spellStart"/>
+      <w:r>
+        <w:rPr>
+          <w:rFonts w:ascii="Garamond" w:hAnsi="Garamond" w:cs="Garamond"/>
+          <w:b/>
+          <w:color w:val="000000"/>
+          <w:sz w:val="24"/>
+          <w:szCs w:val="24"/>
+        </w:rPr>
+        <w:t>proposed</w:t>
+      </w:r>
+      <w:proofErr w:type="gramEnd"/>
+      <w:r>
+        <w:rPr>
+          <w:rFonts w:ascii="Garamond" w:hAnsi="Garamond" w:cs="Garamond"/>
+          <w:b/>
+          <w:color w:val="000000"/>
+          <w:sz w:val="24"/>
+          <w:szCs w:val="24"/>
+        </w:rPr>
+        <w:t>_hearing_date</w:t>
+      </w:r>
+      <w:proofErr w:type="spellEnd"/>
+      <w:r>
+        <w:rPr>
+          <w:rFonts w:ascii="Garamond" w:hAnsi="Garamond" w:cs="Garamond"/>
+          <w:b/>
+          <w:color w:val="000000"/>
+          <w:sz w:val="24"/>
+          <w:szCs w:val="24"/>
+        </w:rPr>
+        <w:t xml:space="preserve"> }}</w:t>
       </w:r>
     </w:p>
     <w:p>
@@ -1512,7 +1770,27 @@
           <w:sz w:val="24"/>
           <w:szCs w:val="24"/>
         </w:rPr>
-        <w:t>{%p endif %}</w:t>
+        <w:t xml:space="preserve">{%p </w:t>
+      </w:r>
+      <w:proofErr w:type="spellStart"/>
+      <w:r>
+        <w:rPr>
+          <w:rFonts w:ascii="Garamond" w:hAnsi="Garamond" w:cs="Garamond"/>
+          <w:color w:val="000000"/>
+          <w:sz w:val="24"/>
+          <w:szCs w:val="24"/>
+        </w:rPr>
+        <w:t>endif</w:t>
+      </w:r>
+      <w:proofErr w:type="spellEnd"/>
+      <w:r>
+        <w:rPr>
+          <w:rFonts w:ascii="Garamond" w:hAnsi="Garamond" w:cs="Garamond"/>
+          <w:color w:val="000000"/>
+          <w:sz w:val="24"/>
+          <w:szCs w:val="24"/>
+        </w:rPr>
+        <w:t xml:space="preserve"> %}</w:t>
       </w:r>
     </w:p>
     <w:p>
@@ -1564,7 +1842,27 @@
           <w:sz w:val="24"/>
           <w:szCs w:val="24"/>
         </w:rPr>
-        <w:t>{%p if ready_to_sign %}</w:t>
+        <w:t xml:space="preserve">{%p if </w:t>
+      </w:r>
+      <w:proofErr w:type="spellStart"/>
+      <w:r>
+        <w:rPr>
+          <w:rFonts w:ascii="Garamond" w:hAnsi="Garamond" w:cs="Garamond"/>
+          <w:color w:val="000000"/>
+          <w:sz w:val="24"/>
+          <w:szCs w:val="24"/>
+        </w:rPr>
+        <w:t>ready_to_sign</w:t>
+      </w:r>
+      <w:proofErr w:type="spellEnd"/>
+      <w:r>
+        <w:rPr>
+          <w:rFonts w:ascii="Garamond" w:hAnsi="Garamond" w:cs="Garamond"/>
+          <w:color w:val="000000"/>
+          <w:sz w:val="24"/>
+          <w:szCs w:val="24"/>
+        </w:rPr>
+        <w:t xml:space="preserve"> %}</w:t>
       </w:r>
     </w:p>
     <w:p>
@@ -1593,7 +1891,47 @@
           <w:sz w:val="24"/>
           <w:szCs w:val="24"/>
         </w:rPr>
-        <w:t>{{ service_method }}</w:t>
+        <w:t>{</w:t>
+      </w:r>
+      <w:proofErr w:type="gramStart"/>
+      <w:r>
+        <w:rPr>
+          <w:rFonts w:ascii="Garamond" w:hAnsi="Garamond" w:cs="Garamond"/>
+          <w:color w:val="000000"/>
+          <w:sz w:val="24"/>
+          <w:szCs w:val="24"/>
+        </w:rPr>
+        <w:t xml:space="preserve">{ </w:t>
+      </w:r>
+      <w:proofErr w:type="spellStart"/>
+      <w:r>
+        <w:rPr>
+          <w:rFonts w:ascii="Garamond" w:hAnsi="Garamond" w:cs="Garamond"/>
+          <w:color w:val="000000"/>
+          <w:sz w:val="24"/>
+          <w:szCs w:val="24"/>
+        </w:rPr>
+        <w:t>service</w:t>
+      </w:r>
+      <w:proofErr w:type="gramEnd"/>
+      <w:r>
+        <w:rPr>
+          <w:rFonts w:ascii="Garamond" w:hAnsi="Garamond" w:cs="Garamond"/>
+          <w:color w:val="000000"/>
+          <w:sz w:val="24"/>
+          <w:szCs w:val="24"/>
+        </w:rPr>
+        <w:t>_method</w:t>
+      </w:r>
+      <w:proofErr w:type="spellEnd"/>
+      <w:r>
+        <w:rPr>
+          <w:rFonts w:ascii="Garamond" w:hAnsi="Garamond" w:cs="Garamond"/>
+          <w:color w:val="000000"/>
+          <w:sz w:val="24"/>
+          <w:szCs w:val="24"/>
+        </w:rPr>
+        <w:t xml:space="preserve"> }}</w:t>
       </w:r>
       <w:r>
         <w:rPr>
@@ -1706,7 +2044,27 @@
           <w:sz w:val="24"/>
           <w:szCs w:val="24"/>
         </w:rPr>
-        <w:t xml:space="preserve"> {{ service_date }}</w:t>
+        <w:t xml:space="preserve"> {{ </w:t>
+      </w:r>
+      <w:proofErr w:type="spellStart"/>
+      <w:r>
+        <w:rPr>
+          <w:rFonts w:ascii="Garamond" w:hAnsi="Garamond" w:cs="Garamond"/>
+          <w:color w:val="000000"/>
+          <w:sz w:val="24"/>
+          <w:szCs w:val="24"/>
+        </w:rPr>
+        <w:t>service_date</w:t>
+      </w:r>
+      <w:proofErr w:type="spellEnd"/>
+      <w:r>
+        <w:rPr>
+          <w:rFonts w:ascii="Garamond" w:hAnsi="Garamond" w:cs="Garamond"/>
+          <w:color w:val="000000"/>
+          <w:sz w:val="24"/>
+          <w:szCs w:val="24"/>
+        </w:rPr>
+        <w:t xml:space="preserve"> }}</w:t>
       </w:r>
       <w:r>
         <w:rPr>
@@ -1748,6 +2106,7 @@
           <w:szCs w:val="24"/>
         </w:rPr>
       </w:pPr>
+      <w:proofErr w:type="gramStart"/>
       <w:r>
         <w:rPr>
           <w:rFonts w:ascii="Garamond" w:hAnsi="Garamond" w:cs="Garamond"/>
@@ -1764,7 +2123,17 @@
           <w:sz w:val="24"/>
           <w:szCs w:val="24"/>
         </w:rPr>
-        <w:t xml:space="preserve"> mailed emailed hand-delivered</w:t>
+        <w:t xml:space="preserve"> mailed</w:t>
+      </w:r>
+      <w:proofErr w:type="gramEnd"/>
+      <w:r>
+        <w:rPr>
+          <w:rFonts w:ascii="Garamond" w:hAnsi="Garamond" w:cs="Garamond"/>
+          <w:color w:val="000000"/>
+          <w:sz w:val="24"/>
+          <w:szCs w:val="24"/>
+        </w:rPr>
+        <w:t xml:space="preserve"> emailed hand-delivered</w:t>
       </w:r>
       <w:r>
         <w:rPr>
@@ -1967,7 +2336,27 @@
           <w:sz w:val="24"/>
           <w:szCs w:val="24"/>
         </w:rPr>
-        <w:t>{%p endif %}</w:t>
+        <w:t xml:space="preserve">{%p </w:t>
+      </w:r>
+      <w:proofErr w:type="spellStart"/>
+      <w:r>
+        <w:rPr>
+          <w:rFonts w:ascii="Garamond" w:hAnsi="Garamond" w:cs="Garamond"/>
+          <w:color w:val="000000"/>
+          <w:sz w:val="24"/>
+          <w:szCs w:val="24"/>
+        </w:rPr>
+        <w:t>endif</w:t>
+      </w:r>
+      <w:proofErr w:type="spellEnd"/>
+      <w:r>
+        <w:rPr>
+          <w:rFonts w:ascii="Garamond" w:hAnsi="Garamond" w:cs="Garamond"/>
+          <w:color w:val="000000"/>
+          <w:sz w:val="24"/>
+          <w:szCs w:val="24"/>
+        </w:rPr>
+        <w:t xml:space="preserve"> %}</w:t>
       </w:r>
     </w:p>
     <w:p>
@@ -1998,16 +2387,34 @@
         </w:rPr>
         <w:t>p</w:t>
       </w:r>
-      <w:bookmarkStart w:id="0" w:name="_GoBack"/>
-      <w:bookmarkEnd w:id="0"/>
-      <w:r>
-        <w:rPr>
-          <w:rFonts w:ascii="Garamond" w:hAnsi="Garamond" w:cs="Garamond"/>
-          <w:color w:val="000000"/>
-          <w:sz w:val="24"/>
-          <w:szCs w:val="24"/>
-        </w:rPr>
-        <w:t xml:space="preserve"> if i == 'final' %}</w:t>
+      <w:r>
+        <w:rPr>
+          <w:rFonts w:ascii="Garamond" w:hAnsi="Garamond" w:cs="Garamond"/>
+          <w:color w:val="000000"/>
+          <w:sz w:val="24"/>
+          <w:szCs w:val="24"/>
+        </w:rPr>
+        <w:t xml:space="preserve"> if </w:t>
+      </w:r>
+      <w:proofErr w:type="spellStart"/>
+      <w:r>
+        <w:rPr>
+          <w:rFonts w:ascii="Garamond" w:hAnsi="Garamond" w:cs="Garamond"/>
+          <w:color w:val="000000"/>
+          <w:sz w:val="24"/>
+          <w:szCs w:val="24"/>
+        </w:rPr>
+        <w:t>i</w:t>
+      </w:r>
+      <w:proofErr w:type="spellEnd"/>
+      <w:r>
+        <w:rPr>
+          <w:rFonts w:ascii="Garamond" w:hAnsi="Garamond" w:cs="Garamond"/>
+          <w:color w:val="000000"/>
+          <w:sz w:val="24"/>
+          <w:szCs w:val="24"/>
+        </w:rPr>
+        <w:t xml:space="preserve"> == 'final' %}</w:t>
       </w:r>
     </w:p>
     <w:p>
@@ -2028,7 +2435,27 @@
           <w:sz w:val="24"/>
           <w:szCs w:val="24"/>
         </w:rPr>
-        <w:t>{{ users[0].signature }}</w:t>
+        <w:t>{</w:t>
+      </w:r>
+      <w:proofErr w:type="gramStart"/>
+      <w:r>
+        <w:rPr>
+          <w:rFonts w:ascii="Garamond" w:hAnsi="Garamond" w:cs="Garamond"/>
+          <w:color w:val="000000"/>
+          <w:sz w:val="24"/>
+          <w:szCs w:val="24"/>
+        </w:rPr>
+        <w:t>{ users</w:t>
+      </w:r>
+      <w:proofErr w:type="gramEnd"/>
+      <w:r>
+        <w:rPr>
+          <w:rFonts w:ascii="Garamond" w:hAnsi="Garamond" w:cs="Garamond"/>
+          <w:color w:val="000000"/>
+          <w:sz w:val="24"/>
+          <w:szCs w:val="24"/>
+        </w:rPr>
+        <w:t>[0].signature }}</w:t>
       </w:r>
     </w:p>
     <w:p>
@@ -2067,7 +2494,27 @@
           <w:sz w:val="24"/>
           <w:szCs w:val="24"/>
         </w:rPr>
-        <w:t xml:space="preserve"> endif %}</w:t>
+        <w:t xml:space="preserve"> </w:t>
+      </w:r>
+      <w:proofErr w:type="spellStart"/>
+      <w:r>
+        <w:rPr>
+          <w:rFonts w:ascii="Garamond" w:hAnsi="Garamond" w:cs="Garamond"/>
+          <w:color w:val="000000"/>
+          <w:sz w:val="24"/>
+          <w:szCs w:val="24"/>
+        </w:rPr>
+        <w:t>endif</w:t>
+      </w:r>
+      <w:proofErr w:type="spellEnd"/>
+      <w:r>
+        <w:rPr>
+          <w:rFonts w:ascii="Garamond" w:hAnsi="Garamond" w:cs="Garamond"/>
+          <w:color w:val="000000"/>
+          <w:sz w:val="24"/>
+          <w:szCs w:val="24"/>
+        </w:rPr>
+        <w:t xml:space="preserve"> %}</w:t>
       </w:r>
     </w:p>
     <w:p>
@@ -2088,7 +2535,37 @@
           <w:sz w:val="24"/>
           <w:szCs w:val="24"/>
         </w:rPr>
-        <w:t>{{users[0].addres</w:t>
+        <w:t>{{</w:t>
+      </w:r>
+      <w:proofErr w:type="gramStart"/>
+      <w:r>
+        <w:rPr>
+          <w:rFonts w:ascii="Garamond" w:hAnsi="Garamond" w:cs="Garamond"/>
+          <w:color w:val="000000"/>
+          <w:sz w:val="24"/>
+          <w:szCs w:val="24"/>
+        </w:rPr>
+        <w:t>users[</w:t>
+      </w:r>
+      <w:proofErr w:type="gramEnd"/>
+      <w:r>
+        <w:rPr>
+          <w:rFonts w:ascii="Garamond" w:hAnsi="Garamond" w:cs="Garamond"/>
+          <w:color w:val="000000"/>
+          <w:sz w:val="24"/>
+          <w:szCs w:val="24"/>
+        </w:rPr>
+        <w:t>0].</w:t>
+      </w:r>
+      <w:proofErr w:type="spellStart"/>
+      <w:r>
+        <w:rPr>
+          <w:rFonts w:ascii="Garamond" w:hAnsi="Garamond" w:cs="Garamond"/>
+          <w:color w:val="000000"/>
+          <w:sz w:val="24"/>
+          <w:szCs w:val="24"/>
+        </w:rPr>
+        <w:t>addres</w:t>
       </w:r>
       <w:r>
         <w:rPr>
@@ -2106,7 +2583,17 @@
           <w:sz w:val="24"/>
           <w:szCs w:val="24"/>
         </w:rPr>
-        <w:t>_block() }}</w:t>
+        <w:t>_block</w:t>
+      </w:r>
+      <w:proofErr w:type="spellEnd"/>
+      <w:r>
+        <w:rPr>
+          <w:rFonts w:ascii="Garamond" w:hAnsi="Garamond" w:cs="Garamond"/>
+          <w:color w:val="000000"/>
+          <w:sz w:val="24"/>
+          <w:szCs w:val="24"/>
+        </w:rPr>
+        <w:t>() }}</w:t>
       </w:r>
     </w:p>
     <w:p>
@@ -2127,7 +2614,47 @@
           <w:sz w:val="24"/>
           <w:szCs w:val="24"/>
         </w:rPr>
-        <w:t>Signed: {{ signature_date }}</w:t>
+        <w:t>Signed: {</w:t>
+      </w:r>
+      <w:proofErr w:type="gramStart"/>
+      <w:r>
+        <w:rPr>
+          <w:rFonts w:ascii="Garamond" w:hAnsi="Garamond" w:cs="Garamond"/>
+          <w:color w:val="000000"/>
+          <w:sz w:val="24"/>
+          <w:szCs w:val="24"/>
+        </w:rPr>
+        <w:t xml:space="preserve">{ </w:t>
+      </w:r>
+      <w:proofErr w:type="spellStart"/>
+      <w:r>
+        <w:rPr>
+          <w:rFonts w:ascii="Garamond" w:hAnsi="Garamond" w:cs="Garamond"/>
+          <w:color w:val="000000"/>
+          <w:sz w:val="24"/>
+          <w:szCs w:val="24"/>
+        </w:rPr>
+        <w:t>signature</w:t>
+      </w:r>
+      <w:proofErr w:type="gramEnd"/>
+      <w:r>
+        <w:rPr>
+          <w:rFonts w:ascii="Garamond" w:hAnsi="Garamond" w:cs="Garamond"/>
+          <w:color w:val="000000"/>
+          <w:sz w:val="24"/>
+          <w:szCs w:val="24"/>
+        </w:rPr>
+        <w:t>_date</w:t>
+      </w:r>
+      <w:proofErr w:type="spellEnd"/>
+      <w:r>
+        <w:rPr>
+          <w:rFonts w:ascii="Garamond" w:hAnsi="Garamond" w:cs="Garamond"/>
+          <w:color w:val="000000"/>
+          <w:sz w:val="24"/>
+          <w:szCs w:val="24"/>
+        </w:rPr>
+        <w:t xml:space="preserve"> }}</w:t>
       </w:r>
     </w:p>
     <w:p>
@@ -2211,7 +2738,61 @@
           <w:sz w:val="24"/>
           <w:szCs w:val="24"/>
         </w:rPr>
-        <w:t>{{ ordinal_number(signature_date.day) }}</w:t>
+        <w:t>{</w:t>
+      </w:r>
+      <w:proofErr w:type="gramStart"/>
+      <w:r>
+        <w:rPr>
+          <w:rFonts w:ascii="Garamond" w:hAnsi="Garamond"/>
+          <w:sz w:val="24"/>
+          <w:szCs w:val="24"/>
+        </w:rPr>
+        <w:t xml:space="preserve">{ </w:t>
+      </w:r>
+      <w:proofErr w:type="spellStart"/>
+      <w:r>
+        <w:rPr>
+          <w:rFonts w:ascii="Garamond" w:hAnsi="Garamond"/>
+          <w:sz w:val="24"/>
+          <w:szCs w:val="24"/>
+        </w:rPr>
+        <w:t>ordinal</w:t>
+      </w:r>
+      <w:proofErr w:type="gramEnd"/>
+      <w:r>
+        <w:rPr>
+          <w:rFonts w:ascii="Garamond" w:hAnsi="Garamond"/>
+          <w:sz w:val="24"/>
+          <w:szCs w:val="24"/>
+        </w:rPr>
+        <w:t>_number</w:t>
+      </w:r>
+      <w:proofErr w:type="spellEnd"/>
+      <w:r>
+        <w:rPr>
+          <w:rFonts w:ascii="Garamond" w:hAnsi="Garamond"/>
+          <w:sz w:val="24"/>
+          <w:szCs w:val="24"/>
+        </w:rPr>
+        <w:t>(</w:t>
+      </w:r>
+      <w:proofErr w:type="spellStart"/>
+      <w:r>
+        <w:rPr>
+          <w:rFonts w:ascii="Garamond" w:hAnsi="Garamond"/>
+          <w:sz w:val="24"/>
+          <w:szCs w:val="24"/>
+        </w:rPr>
+        <w:t>signature_date.day</w:t>
+      </w:r>
+      <w:proofErr w:type="spellEnd"/>
+      <w:r>
+        <w:rPr>
+          <w:rFonts w:ascii="Garamond" w:hAnsi="Garamond"/>
+          <w:sz w:val="24"/>
+          <w:szCs w:val="24"/>
+        </w:rPr>
+        <w:t>) }}</w:t>
       </w:r>
       <w:r>
         <w:rPr>
@@ -2227,7 +2808,25 @@
           <w:sz w:val="24"/>
           <w:szCs w:val="24"/>
         </w:rPr>
-        <w:t>{{ signature_date.format("</w:t>
+        <w:t xml:space="preserve">{{ </w:t>
+      </w:r>
+      <w:proofErr w:type="spellStart"/>
+      <w:r>
+        <w:rPr>
+          <w:rFonts w:ascii="Garamond" w:hAnsi="Garamond"/>
+          <w:sz w:val="24"/>
+          <w:szCs w:val="24"/>
+        </w:rPr>
+        <w:t>signature_date.format</w:t>
+      </w:r>
+      <w:proofErr w:type="spellEnd"/>
+      <w:r>
+        <w:rPr>
+          <w:rFonts w:ascii="Garamond" w:hAnsi="Garamond"/>
+          <w:sz w:val="24"/>
+          <w:szCs w:val="24"/>
+        </w:rPr>
+        <w:t>("</w:t>
       </w:r>
       <w:r>
         <w:rPr>
@@ -2302,7 +2901,27 @@
           <w:sz w:val="24"/>
           <w:szCs w:val="24"/>
         </w:rPr>
-        <w:t xml:space="preserve"> if i == 'final' %}</w:t>
+        <w:t xml:space="preserve"> if </w:t>
+      </w:r>
+      <w:proofErr w:type="spellStart"/>
+      <w:r>
+        <w:rPr>
+          <w:rFonts w:ascii="Garamond" w:hAnsi="Garamond" w:cs="Garamond"/>
+          <w:color w:val="000000"/>
+          <w:sz w:val="24"/>
+          <w:szCs w:val="24"/>
+        </w:rPr>
+        <w:t>i</w:t>
+      </w:r>
+      <w:proofErr w:type="spellEnd"/>
+      <w:r>
+        <w:rPr>
+          <w:rFonts w:ascii="Garamond" w:hAnsi="Garamond" w:cs="Garamond"/>
+          <w:color w:val="000000"/>
+          <w:sz w:val="24"/>
+          <w:szCs w:val="24"/>
+        </w:rPr>
+        <w:t xml:space="preserve"> == 'final' %}</w:t>
       </w:r>
     </w:p>
     <w:p>
@@ -2333,7 +2952,25 @@
           <w:sz w:val="24"/>
           <w:szCs w:val="24"/>
         </w:rPr>
-        <w:t>{{ users[0].signature }}</w:t>
+        <w:t>{</w:t>
+      </w:r>
+      <w:proofErr w:type="gramStart"/>
+      <w:r>
+        <w:rPr>
+          <w:rFonts w:ascii="Garamond" w:hAnsi="Garamond"/>
+          <w:sz w:val="24"/>
+          <w:szCs w:val="24"/>
+        </w:rPr>
+        <w:t>{ users</w:t>
+      </w:r>
+      <w:proofErr w:type="gramEnd"/>
+      <w:r>
+        <w:rPr>
+          <w:rFonts w:ascii="Garamond" w:hAnsi="Garamond"/>
+          <w:sz w:val="24"/>
+          <w:szCs w:val="24"/>
+        </w:rPr>
+        <w:t>[0].signature }}</w:t>
       </w:r>
     </w:p>
     <w:p>
@@ -2379,7 +3016,25 @@
           <w:sz w:val="24"/>
           <w:szCs w:val="24"/>
         </w:rPr>
-        <w:t xml:space="preserve"> endif %}</w:t>
+        <w:t xml:space="preserve"> </w:t>
+      </w:r>
+      <w:proofErr w:type="spellStart"/>
+      <w:r>
+        <w:rPr>
+          <w:rFonts w:ascii="Garamond" w:hAnsi="Garamond"/>
+          <w:sz w:val="24"/>
+          <w:szCs w:val="24"/>
+        </w:rPr>
+        <w:t>endif</w:t>
+      </w:r>
+      <w:proofErr w:type="spellEnd"/>
+      <w:r>
+        <w:rPr>
+          <w:rFonts w:ascii="Garamond" w:hAnsi="Garamond"/>
+          <w:sz w:val="24"/>
+          <w:szCs w:val="24"/>
+        </w:rPr>
+        <w:t xml:space="preserve"> %}</w:t>
       </w:r>
     </w:p>
     <w:p>
@@ -2431,7 +3086,7 @@
       </w:r>
     </w:p>
     <w:sectPr>
-      <w:footerReference w:type="default" r:id="rId8"/>
+      <w:footerReference w:type="default" r:id="rId9"/>
       <w:pgSz w:w="12240" w:h="15840" w:code="1"/>
       <w:pgMar w:top="1440" w:right="1440" w:bottom="1440" w:left="1440" w:header="720" w:footer="720" w:gutter="0"/>
       <w:cols w:space="720"/>
@@ -2443,7 +3098,7 @@
 </file>
 
 <file path=word/endnotes.xml><?xml version="1.0" encoding="utf-8"?>
-<w:endnotes xmlns:wpc="http://schemas.microsoft.com/office/word/2010/wordprocessingCanvas" xmlns:cx="http://schemas.microsoft.com/office/drawing/2014/chartex" xmlns:cx1="http://schemas.microsoft.com/office/drawing/2015/9/8/chartex" xmlns:mc="http://schemas.openxmlformats.org/markup-compatibility/2006" xmlns:o="urn:schemas-microsoft-com:office:office" xmlns:r="http://schemas.openxmlformats.org/officeDocument/2006/relationships" xmlns:m="http://schemas.openxmlformats.org/officeDocument/2006/math" xmlns:v="urn:schemas-microsoft-com:vml" xmlns:wp14="http://schemas.microsoft.com/office/word/2010/wordprocessingDrawing" xmlns:wp="http://schemas.openxmlformats.org/drawingml/2006/wordprocessingDrawing" xmlns:w10="urn:schemas-microsoft-com:office:word" xmlns:w="http://schemas.openxmlformats.org/wordprocessingml/2006/main" xmlns:w14="http://schemas.microsoft.com/office/word/2010/wordml" xmlns:w15="http://schemas.microsoft.com/office/word/2012/wordml" xmlns:w16se="http://schemas.microsoft.com/office/word/2015/wordml/symex" xmlns:wpg="http://schemas.microsoft.com/office/word/2010/wordprocessingGroup" xmlns:wpi="http://schemas.microsoft.com/office/word/2010/wordprocessingInk" xmlns:wne="http://schemas.microsoft.com/office/word/2006/wordml" xmlns:wps="http://schemas.microsoft.com/office/word/2010/wordprocessingShape" mc:Ignorable="w14 w15 w16se wp14">
+<w:endnotes xmlns:wpc="http://schemas.microsoft.com/office/word/2010/wordprocessingCanvas" xmlns:mc="http://schemas.openxmlformats.org/markup-compatibility/2006" xmlns:o="urn:schemas-microsoft-com:office:office" xmlns:r="http://schemas.openxmlformats.org/officeDocument/2006/relationships" xmlns:m="http://schemas.openxmlformats.org/officeDocument/2006/math" xmlns:v="urn:schemas-microsoft-com:vml" xmlns:wp14="http://schemas.microsoft.com/office/word/2010/wordprocessingDrawing" xmlns:wp="http://schemas.openxmlformats.org/drawingml/2006/wordprocessingDrawing" xmlns:w10="urn:schemas-microsoft-com:office:word" xmlns:w="http://schemas.openxmlformats.org/wordprocessingml/2006/main" xmlns:w14="http://schemas.microsoft.com/office/word/2010/wordml" xmlns:wpg="http://schemas.microsoft.com/office/word/2010/wordprocessingGroup" xmlns:wpi="http://schemas.microsoft.com/office/word/2010/wordprocessingInk" xmlns:wne="http://schemas.microsoft.com/office/word/2006/wordml" xmlns:wps="http://schemas.microsoft.com/office/word/2010/wordprocessingShape" mc:Ignorable="w14 wp14">
   <w:endnote w:type="separator" w:id="-1">
     <w:p>
       <w:r>
@@ -2462,7 +3117,7 @@
 </file>
 
 <file path=word/footer1.xml><?xml version="1.0" encoding="utf-8"?>
-<w:ftr xmlns:wpc="http://schemas.microsoft.com/office/word/2010/wordprocessingCanvas" xmlns:cx="http://schemas.microsoft.com/office/drawing/2014/chartex" xmlns:cx1="http://schemas.microsoft.com/office/drawing/2015/9/8/chartex" xmlns:mc="http://schemas.openxmlformats.org/markup-compatibility/2006" xmlns:o="urn:schemas-microsoft-com:office:office" xmlns:r="http://schemas.openxmlformats.org/officeDocument/2006/relationships" xmlns:m="http://schemas.openxmlformats.org/officeDocument/2006/math" xmlns:v="urn:schemas-microsoft-com:vml" xmlns:wp14="http://schemas.microsoft.com/office/word/2010/wordprocessingDrawing" xmlns:wp="http://schemas.openxmlformats.org/drawingml/2006/wordprocessingDrawing" xmlns:w10="urn:schemas-microsoft-com:office:word" xmlns:w="http://schemas.openxmlformats.org/wordprocessingml/2006/main" xmlns:w14="http://schemas.microsoft.com/office/word/2010/wordml" xmlns:w15="http://schemas.microsoft.com/office/word/2012/wordml" xmlns:w16se="http://schemas.microsoft.com/office/word/2015/wordml/symex" xmlns:wpg="http://schemas.microsoft.com/office/word/2010/wordprocessingGroup" xmlns:wpi="http://schemas.microsoft.com/office/word/2010/wordprocessingInk" xmlns:wne="http://schemas.microsoft.com/office/word/2006/wordml" xmlns:wps="http://schemas.microsoft.com/office/word/2010/wordprocessingShape" mc:Ignorable="w14 w15 w16se wp14">
+<w:ftr xmlns:wpc="http://schemas.microsoft.com/office/word/2010/wordprocessingCanvas" xmlns:mc="http://schemas.openxmlformats.org/markup-compatibility/2006" xmlns:o="urn:schemas-microsoft-com:office:office" xmlns:r="http://schemas.openxmlformats.org/officeDocument/2006/relationships" xmlns:m="http://schemas.openxmlformats.org/officeDocument/2006/math" xmlns:v="urn:schemas-microsoft-com:vml" xmlns:wp14="http://schemas.microsoft.com/office/word/2010/wordprocessingDrawing" xmlns:wp="http://schemas.openxmlformats.org/drawingml/2006/wordprocessingDrawing" xmlns:w10="urn:schemas-microsoft-com:office:word" xmlns:w="http://schemas.openxmlformats.org/wordprocessingml/2006/main" xmlns:w14="http://schemas.microsoft.com/office/word/2010/wordml" xmlns:wpg="http://schemas.microsoft.com/office/word/2010/wordprocessingGroup" xmlns:wpi="http://schemas.microsoft.com/office/word/2010/wordprocessingInk" xmlns:wne="http://schemas.microsoft.com/office/word/2006/wordml" xmlns:wps="http://schemas.microsoft.com/office/word/2010/wordprocessingShape" mc:Ignorable="w14 wp14">
   <w:p>
     <w:pPr>
       <w:pStyle w:val="Footer"/>
@@ -2521,7 +3176,7 @@
 </file>
 
 <file path=word/footnotes.xml><?xml version="1.0" encoding="utf-8"?>
-<w:footnotes xmlns:wpc="http://schemas.microsoft.com/office/word/2010/wordprocessingCanvas" xmlns:cx="http://schemas.microsoft.com/office/drawing/2014/chartex" xmlns:cx1="http://schemas.microsoft.com/office/drawing/2015/9/8/chartex" xmlns:mc="http://schemas.openxmlformats.org/markup-compatibility/2006" xmlns:o="urn:schemas-microsoft-com:office:office" xmlns:r="http://schemas.openxmlformats.org/officeDocument/2006/relationships" xmlns:m="http://schemas.openxmlformats.org/officeDocument/2006/math" xmlns:v="urn:schemas-microsoft-com:vml" xmlns:wp14="http://schemas.microsoft.com/office/word/2010/wordprocessingDrawing" xmlns:wp="http://schemas.openxmlformats.org/drawingml/2006/wordprocessingDrawing" xmlns:w10="urn:schemas-microsoft-com:office:word" xmlns:w="http://schemas.openxmlformats.org/wordprocessingml/2006/main" xmlns:w14="http://schemas.microsoft.com/office/word/2010/wordml" xmlns:w15="http://schemas.microsoft.com/office/word/2012/wordml" xmlns:w16se="http://schemas.microsoft.com/office/word/2015/wordml/symex" xmlns:wpg="http://schemas.microsoft.com/office/word/2010/wordprocessingGroup" xmlns:wpi="http://schemas.microsoft.com/office/word/2010/wordprocessingInk" xmlns:wne="http://schemas.microsoft.com/office/word/2006/wordml" xmlns:wps="http://schemas.microsoft.com/office/word/2010/wordprocessingShape" mc:Ignorable="w14 w15 w16se wp14">
+<w:footnotes xmlns:wpc="http://schemas.microsoft.com/office/word/2010/wordprocessingCanvas" xmlns:mc="http://schemas.openxmlformats.org/markup-compatibility/2006" xmlns:o="urn:schemas-microsoft-com:office:office" xmlns:r="http://schemas.openxmlformats.org/officeDocument/2006/relationships" xmlns:m="http://schemas.openxmlformats.org/officeDocument/2006/math" xmlns:v="urn:schemas-microsoft-com:vml" xmlns:wp14="http://schemas.microsoft.com/office/word/2010/wordprocessingDrawing" xmlns:wp="http://schemas.openxmlformats.org/drawingml/2006/wordprocessingDrawing" xmlns:w10="urn:schemas-microsoft-com:office:word" xmlns:w="http://schemas.openxmlformats.org/wordprocessingml/2006/main" xmlns:w14="http://schemas.microsoft.com/office/word/2010/wordml" xmlns:wpg="http://schemas.microsoft.com/office/word/2010/wordprocessingGroup" xmlns:wpi="http://schemas.microsoft.com/office/word/2010/wordprocessingInk" xmlns:wne="http://schemas.microsoft.com/office/word/2006/wordml" xmlns:wps="http://schemas.microsoft.com/office/word/2010/wordprocessingShape" mc:Ignorable="w14 wp14">
   <w:footnote w:type="separator" w:id="-1">
     <w:p>
       <w:r>
@@ -2540,8 +3195,8 @@
 </file>
 
 <file path=word/numbering.xml><?xml version="1.0" encoding="utf-8"?>
-<w:numbering xmlns:wpc="http://schemas.microsoft.com/office/word/2010/wordprocessingCanvas" xmlns:cx="http://schemas.microsoft.com/office/drawing/2014/chartex" xmlns:cx1="http://schemas.microsoft.com/office/drawing/2015/9/8/chartex" xmlns:mc="http://schemas.openxmlformats.org/markup-compatibility/2006" xmlns:o="urn:schemas-microsoft-com:office:office" xmlns:r="http://schemas.openxmlformats.org/officeDocument/2006/relationships" xmlns:m="http://schemas.openxmlformats.org/officeDocument/2006/math" xmlns:v="urn:schemas-microsoft-com:vml" xmlns:wp14="http://schemas.microsoft.com/office/word/2010/wordprocessingDrawing" xmlns:wp="http://schemas.openxmlformats.org/drawingml/2006/wordprocessingDrawing" xmlns:w10="urn:schemas-microsoft-com:office:word" xmlns:w="http://schemas.openxmlformats.org/wordprocessingml/2006/main" xmlns:w14="http://schemas.microsoft.com/office/word/2010/wordml" xmlns:w15="http://schemas.microsoft.com/office/word/2012/wordml" xmlns:w16se="http://schemas.microsoft.com/office/word/2015/wordml/symex" xmlns:wpg="http://schemas.microsoft.com/office/word/2010/wordprocessingGroup" xmlns:wpi="http://schemas.microsoft.com/office/word/2010/wordprocessingInk" xmlns:wne="http://schemas.microsoft.com/office/word/2006/wordml" xmlns:wps="http://schemas.microsoft.com/office/word/2010/wordprocessingShape" mc:Ignorable="w14 w15 w16se wp14">
-  <w:abstractNum w:abstractNumId="0" w15:restartNumberingAfterBreak="0">
+<w:numbering xmlns:wpc="http://schemas.microsoft.com/office/word/2010/wordprocessingCanvas" xmlns:mc="http://schemas.openxmlformats.org/markup-compatibility/2006" xmlns:o="urn:schemas-microsoft-com:office:office" xmlns:r="http://schemas.openxmlformats.org/officeDocument/2006/relationships" xmlns:m="http://schemas.openxmlformats.org/officeDocument/2006/math" xmlns:v="urn:schemas-microsoft-com:vml" xmlns:wp14="http://schemas.microsoft.com/office/word/2010/wordprocessingDrawing" xmlns:wp="http://schemas.openxmlformats.org/drawingml/2006/wordprocessingDrawing" xmlns:w10="urn:schemas-microsoft-com:office:word" xmlns:w="http://schemas.openxmlformats.org/wordprocessingml/2006/main" xmlns:w14="http://schemas.microsoft.com/office/word/2010/wordml" xmlns:wpg="http://schemas.microsoft.com/office/word/2010/wordprocessingGroup" xmlns:wpi="http://schemas.microsoft.com/office/word/2010/wordprocessingInk" xmlns:wne="http://schemas.microsoft.com/office/word/2006/wordml" xmlns:wps="http://schemas.microsoft.com/office/word/2010/wordprocessingShape" mc:Ignorable="w14 wp14">
+  <w:abstractNum w:abstractNumId="0">
     <w:nsid w:val="0B1D7829"/>
     <w:multiLevelType w:val="hybridMultilevel"/>
     <w:tmpl w:val="567C2848"/>
@@ -2630,7 +3285,7 @@
       </w:pPr>
     </w:lvl>
   </w:abstractNum>
-  <w:abstractNum w:abstractNumId="1" w15:restartNumberingAfterBreak="0">
+  <w:abstractNum w:abstractNumId="1">
     <w:nsid w:val="0FEB5AA8"/>
     <w:multiLevelType w:val="multilevel"/>
     <w:tmpl w:val="F99203A4"/>
@@ -2789,7 +3444,7 @@
       </w:rPr>
     </w:lvl>
   </w:abstractNum>
-  <w:abstractNum w:abstractNumId="2" w15:restartNumberingAfterBreak="0">
+  <w:abstractNum w:abstractNumId="2">
     <w:nsid w:val="2A373242"/>
     <w:multiLevelType w:val="multilevel"/>
     <w:tmpl w:val="E91A1F74"/>
@@ -2957,7 +3612,7 @@
       </w:rPr>
     </w:lvl>
   </w:abstractNum>
-  <w:abstractNum w:abstractNumId="3" w15:restartNumberingAfterBreak="0">
+  <w:abstractNum w:abstractNumId="3">
     <w:nsid w:val="2B4E0907"/>
     <w:multiLevelType w:val="multilevel"/>
     <w:tmpl w:val="F99203A4"/>
@@ -3116,7 +3771,7 @@
       </w:rPr>
     </w:lvl>
   </w:abstractNum>
-  <w:abstractNum w:abstractNumId="4" w15:restartNumberingAfterBreak="0">
+  <w:abstractNum w:abstractNumId="4">
     <w:nsid w:val="2DD742B7"/>
     <w:multiLevelType w:val="hybridMultilevel"/>
     <w:tmpl w:val="567C2848"/>
@@ -3205,7 +3860,7 @@
       </w:pPr>
     </w:lvl>
   </w:abstractNum>
-  <w:abstractNum w:abstractNumId="5" w15:restartNumberingAfterBreak="0">
+  <w:abstractNum w:abstractNumId="5">
     <w:nsid w:val="55D767CA"/>
     <w:multiLevelType w:val="hybridMultilevel"/>
     <w:tmpl w:val="DA64CEE2"/>
@@ -3297,7 +3952,7 @@
       </w:pPr>
     </w:lvl>
   </w:abstractNum>
-  <w:abstractNum w:abstractNumId="6" w15:restartNumberingAfterBreak="0">
+  <w:abstractNum w:abstractNumId="6">
     <w:nsid w:val="6290681B"/>
     <w:multiLevelType w:val="hybridMultilevel"/>
     <w:tmpl w:val="594C3452"/>
@@ -3477,7 +4132,7 @@
 </file>
 
 <file path=word/styles.xml><?xml version="1.0" encoding="utf-8"?>
-<w:styles xmlns:mc="http://schemas.openxmlformats.org/markup-compatibility/2006" xmlns:r="http://schemas.openxmlformats.org/officeDocument/2006/relationships" xmlns:w="http://schemas.openxmlformats.org/wordprocessingml/2006/main" xmlns:w14="http://schemas.microsoft.com/office/word/2010/wordml" xmlns:w15="http://schemas.microsoft.com/office/word/2012/wordml" xmlns:w16se="http://schemas.microsoft.com/office/word/2015/wordml/symex" mc:Ignorable="w14 w15 w16se">
+<w:styles xmlns:mc="http://schemas.openxmlformats.org/markup-compatibility/2006" xmlns:r="http://schemas.openxmlformats.org/officeDocument/2006/relationships" xmlns:w="http://schemas.openxmlformats.org/wordprocessingml/2006/main" xmlns:w14="http://schemas.microsoft.com/office/word/2010/wordml" mc:Ignorable="w14">
   <w:docDefaults>
     <w:rPrDefault>
       <w:rPr>
@@ -3487,370 +4142,807 @@
     </w:rPrDefault>
     <w:pPrDefault/>
   </w:docDefaults>
-  <w:latentStyles w:defLockedState="0" w:defUIPriority="0" w:defSemiHidden="0" w:defUnhideWhenUsed="0" w:defQFormat="0" w:count="371">
-    <w:lsdException w:name="Normal" w:qFormat="1"/>
-    <w:lsdException w:name="heading 1" w:qFormat="1"/>
-    <w:lsdException w:name="heading 2" w:qFormat="1"/>
-    <w:lsdException w:name="heading 3" w:qFormat="1"/>
-    <w:lsdException w:name="heading 4" w:qFormat="1"/>
-    <w:lsdException w:name="heading 5" w:qFormat="1"/>
-    <w:lsdException w:name="heading 6" w:qFormat="1"/>
-    <w:lsdException w:name="heading 7" w:semiHidden="1" w:unhideWhenUsed="1" w:qFormat="1"/>
-    <w:lsdException w:name="heading 8" w:semiHidden="1" w:unhideWhenUsed="1" w:qFormat="1"/>
-    <w:lsdException w:name="heading 9" w:semiHidden="1" w:unhideWhenUsed="1" w:qFormat="1"/>
-    <w:lsdException w:name="index 1" w:semiHidden="1" w:unhideWhenUsed="1"/>
-    <w:lsdException w:name="index 2" w:semiHidden="1" w:unhideWhenUsed="1"/>
-    <w:lsdException w:name="index 3" w:semiHidden="1" w:unhideWhenUsed="1"/>
-    <w:lsdException w:name="index 4" w:semiHidden="1" w:unhideWhenUsed="1"/>
-    <w:lsdException w:name="index 5" w:semiHidden="1" w:unhideWhenUsed="1"/>
-    <w:lsdException w:name="index 6" w:semiHidden="1" w:unhideWhenUsed="1"/>
-    <w:lsdException w:name="index 7" w:semiHidden="1" w:unhideWhenUsed="1"/>
-    <w:lsdException w:name="index 8" w:semiHidden="1" w:unhideWhenUsed="1"/>
-    <w:lsdException w:name="index 9" w:semiHidden="1" w:unhideWhenUsed="1"/>
-    <w:lsdException w:name="toc 1" w:semiHidden="1" w:unhideWhenUsed="1"/>
-    <w:lsdException w:name="toc 2" w:semiHidden="1" w:unhideWhenUsed="1"/>
-    <w:lsdException w:name="toc 3" w:semiHidden="1" w:unhideWhenUsed="1"/>
-    <w:lsdException w:name="toc 4" w:semiHidden="1" w:unhideWhenUsed="1"/>
-    <w:lsdException w:name="toc 5" w:semiHidden="1" w:unhideWhenUsed="1"/>
-    <w:lsdException w:name="toc 6" w:semiHidden="1" w:unhideWhenUsed="1"/>
-    <w:lsdException w:name="toc 7" w:semiHidden="1" w:unhideWhenUsed="1"/>
-    <w:lsdException w:name="toc 8" w:semiHidden="1" w:unhideWhenUsed="1"/>
-    <w:lsdException w:name="toc 9" w:semiHidden="1" w:unhideWhenUsed="1"/>
-    <w:lsdException w:name="Normal Indent" w:semiHidden="1" w:unhideWhenUsed="1"/>
-    <w:lsdException w:name="footnote text" w:semiHidden="1" w:unhideWhenUsed="1"/>
-    <w:lsdException w:name="annotation text" w:semiHidden="1" w:unhideWhenUsed="1"/>
-    <w:lsdException w:name="header" w:semiHidden="1" w:unhideWhenUsed="1"/>
-    <w:lsdException w:name="footer" w:semiHidden="1" w:unhideWhenUsed="1"/>
-    <w:lsdException w:name="index heading" w:semiHidden="1" w:unhideWhenUsed="1"/>
-    <w:lsdException w:name="caption" w:semiHidden="1" w:unhideWhenUsed="1" w:qFormat="1"/>
-    <w:lsdException w:name="table of figures" w:semiHidden="1" w:unhideWhenUsed="1"/>
-    <w:lsdException w:name="envelope address" w:semiHidden="1" w:unhideWhenUsed="1"/>
-    <w:lsdException w:name="envelope return" w:semiHidden="1" w:unhideWhenUsed="1"/>
-    <w:lsdException w:name="footnote reference" w:semiHidden="1" w:unhideWhenUsed="1"/>
-    <w:lsdException w:name="annotation reference" w:semiHidden="1" w:unhideWhenUsed="1"/>
-    <w:lsdException w:name="line number" w:semiHidden="1" w:unhideWhenUsed="1"/>
-    <w:lsdException w:name="page number" w:semiHidden="1" w:unhideWhenUsed="1"/>
-    <w:lsdException w:name="endnote reference" w:semiHidden="1" w:unhideWhenUsed="1"/>
-    <w:lsdException w:name="endnote text" w:semiHidden="1" w:unhideWhenUsed="1"/>
-    <w:lsdException w:name="table of authorities" w:semiHidden="1" w:unhideWhenUsed="1"/>
-    <w:lsdException w:name="macro" w:semiHidden="1" w:unhideWhenUsed="1"/>
-    <w:lsdException w:name="toa heading" w:semiHidden="1" w:unhideWhenUsed="1"/>
-    <w:lsdException w:name="List" w:semiHidden="1" w:unhideWhenUsed="1"/>
-    <w:lsdException w:name="List Bullet" w:semiHidden="1" w:unhideWhenUsed="1"/>
-    <w:lsdException w:name="List 2" w:semiHidden="1" w:unhideWhenUsed="1"/>
-    <w:lsdException w:name="List 3" w:semiHidden="1" w:unhideWhenUsed="1"/>
-    <w:lsdException w:name="List Bullet 2" w:semiHidden="1" w:unhideWhenUsed="1"/>
-    <w:lsdException w:name="List Bullet 3" w:semiHidden="1" w:unhideWhenUsed="1"/>
-    <w:lsdException w:name="List Bullet 4" w:semiHidden="1" w:unhideWhenUsed="1"/>
-    <w:lsdException w:name="List Bullet 5" w:semiHidden="1" w:unhideWhenUsed="1"/>
-    <w:lsdException w:name="List Number 2" w:semiHidden="1" w:unhideWhenUsed="1"/>
-    <w:lsdException w:name="List Number 3" w:semiHidden="1" w:unhideWhenUsed="1"/>
-    <w:lsdException w:name="List Number 4" w:semiHidden="1" w:unhideWhenUsed="1"/>
-    <w:lsdException w:name="List Number 5" w:semiHidden="1" w:unhideWhenUsed="1"/>
-    <w:lsdException w:name="Title" w:qFormat="1"/>
-    <w:lsdException w:name="Closing" w:semiHidden="1" w:unhideWhenUsed="1"/>
-    <w:lsdException w:name="Signature" w:semiHidden="1" w:unhideWhenUsed="1"/>
-    <w:lsdException w:name="Default Paragraph Font" w:semiHidden="1" w:unhideWhenUsed="1"/>
-    <w:lsdException w:name="Body Text" w:semiHidden="1" w:unhideWhenUsed="1" w:qFormat="1"/>
-    <w:lsdException w:name="Body Text Indent" w:semiHidden="1" w:unhideWhenUsed="1"/>
-    <w:lsdException w:name="List Continue" w:semiHidden="1" w:unhideWhenUsed="1"/>
-    <w:lsdException w:name="List Continue 2" w:semiHidden="1" w:unhideWhenUsed="1"/>
-    <w:lsdException w:name="List Continue 3" w:semiHidden="1" w:unhideWhenUsed="1"/>
-    <w:lsdException w:name="List Continue 4" w:semiHidden="1" w:unhideWhenUsed="1"/>
-    <w:lsdException w:name="List Continue 5" w:semiHidden="1" w:unhideWhenUsed="1"/>
-    <w:lsdException w:name="Message Header" w:semiHidden="1" w:unhideWhenUsed="1"/>
-    <w:lsdException w:name="Subtitle" w:qFormat="1"/>
-    <w:lsdException w:name="Body Text First Indent 2" w:semiHidden="1" w:unhideWhenUsed="1"/>
-    <w:lsdException w:name="Note Heading" w:semiHidden="1" w:unhideWhenUsed="1"/>
-    <w:lsdException w:name="Body Text 2" w:semiHidden="1" w:unhideWhenUsed="1"/>
-    <w:lsdException w:name="Body Text 3" w:semiHidden="1" w:unhideWhenUsed="1"/>
-    <w:lsdException w:name="Body Text Indent 2" w:semiHidden="1" w:unhideWhenUsed="1"/>
-    <w:lsdException w:name="Body Text Indent 3" w:semiHidden="1" w:unhideWhenUsed="1"/>
-    <w:lsdException w:name="Block Text" w:semiHidden="1" w:unhideWhenUsed="1"/>
-    <w:lsdException w:name="Hyperlink" w:semiHidden="1" w:unhideWhenUsed="1"/>
-    <w:lsdException w:name="FollowedHyperlink" w:semiHidden="1" w:unhideWhenUsed="1"/>
-    <w:lsdException w:name="Strong" w:qFormat="1"/>
-    <w:lsdException w:name="Document Map" w:semiHidden="1" w:unhideWhenUsed="1"/>
-    <w:lsdException w:name="Plain Text" w:semiHidden="1" w:unhideWhenUsed="1"/>
-    <w:lsdException w:name="E-mail Signature" w:semiHidden="1" w:unhideWhenUsed="1"/>
-    <w:lsdException w:name="HTML Top of Form" w:semiHidden="1" w:unhideWhenUsed="1"/>
-    <w:lsdException w:name="HTML Bottom of Form" w:semiHidden="1" w:unhideWhenUsed="1"/>
-    <w:lsdException w:name="Normal (Web)" w:semiHidden="1" w:unhideWhenUsed="1"/>
-    <w:lsdException w:name="HTML Acronym" w:semiHidden="1" w:unhideWhenUsed="1"/>
-    <w:lsdException w:name="HTML Address" w:semiHidden="1" w:unhideWhenUsed="1"/>
-    <w:lsdException w:name="HTML Cite" w:semiHidden="1" w:unhideWhenUsed="1"/>
-    <w:lsdException w:name="HTML Code" w:semiHidden="1" w:uiPriority="99" w:unhideWhenUsed="1"/>
-    <w:lsdException w:name="HTML Definition" w:semiHidden="1" w:unhideWhenUsed="1"/>
-    <w:lsdException w:name="HTML Keyboard" w:semiHidden="1" w:unhideWhenUsed="1"/>
-    <w:lsdException w:name="HTML Preformatted" w:semiHidden="1" w:unhideWhenUsed="1"/>
-    <w:lsdException w:name="HTML Sample" w:semiHidden="1" w:unhideWhenUsed="1"/>
-    <w:lsdException w:name="HTML Typewriter" w:semiHidden="1" w:unhideWhenUsed="1"/>
-    <w:lsdException w:name="HTML Variable" w:semiHidden="1" w:unhideWhenUsed="1"/>
-    <w:lsdException w:name="Normal Table" w:semiHidden="1" w:unhideWhenUsed="1"/>
-    <w:lsdException w:name="annotation subject" w:semiHidden="1" w:unhideWhenUsed="1"/>
-    <w:lsdException w:name="No List" w:semiHidden="1" w:unhideWhenUsed="1"/>
-    <w:lsdException w:name="Outline List 1" w:semiHidden="1" w:unhideWhenUsed="1"/>
-    <w:lsdException w:name="Outline List 2" w:semiHidden="1" w:unhideWhenUsed="1"/>
-    <w:lsdException w:name="Outline List 3" w:semiHidden="1" w:unhideWhenUsed="1"/>
-    <w:lsdException w:name="Table Simple 1" w:semiHidden="1" w:unhideWhenUsed="1"/>
-    <w:lsdException w:name="Table Simple 2" w:semiHidden="1" w:unhideWhenUsed="1"/>
-    <w:lsdException w:name="Table Simple 3" w:semiHidden="1" w:unhideWhenUsed="1"/>
-    <w:lsdException w:name="Table Classic 1" w:semiHidden="1" w:unhideWhenUsed="1"/>
-    <w:lsdException w:name="Table Classic 2" w:semiHidden="1" w:unhideWhenUsed="1"/>
-    <w:lsdException w:name="Table Classic 3" w:semiHidden="1" w:unhideWhenUsed="1"/>
-    <w:lsdException w:name="Table Classic 4" w:semiHidden="1" w:unhideWhenUsed="1"/>
-    <w:lsdException w:name="Table Colorful 1" w:semiHidden="1" w:unhideWhenUsed="1"/>
-    <w:lsdException w:name="Table Colorful 2" w:semiHidden="1" w:unhideWhenUsed="1"/>
-    <w:lsdException w:name="Table Colorful 3" w:semiHidden="1" w:unhideWhenUsed="1"/>
-    <w:lsdException w:name="Table Columns 1" w:semiHidden="1" w:unhideWhenUsed="1"/>
-    <w:lsdException w:name="Table Columns 2" w:semiHidden="1" w:unhideWhenUsed="1"/>
-    <w:lsdException w:name="Table Columns 3" w:semiHidden="1" w:unhideWhenUsed="1"/>
-    <w:lsdException w:name="Table Columns 4" w:semiHidden="1" w:unhideWhenUsed="1"/>
-    <w:lsdException w:name="Table Columns 5" w:semiHidden="1" w:unhideWhenUsed="1"/>
-    <w:lsdException w:name="Table Grid 1" w:semiHidden="1" w:unhideWhenUsed="1"/>
-    <w:lsdException w:name="Table Grid 2" w:semiHidden="1" w:unhideWhenUsed="1"/>
-    <w:lsdException w:name="Table Grid 3" w:semiHidden="1" w:unhideWhenUsed="1"/>
-    <w:lsdException w:name="Table Grid 4" w:semiHidden="1" w:unhideWhenUsed="1"/>
-    <w:lsdException w:name="Table Grid 5" w:semiHidden="1" w:unhideWhenUsed="1"/>
-    <w:lsdException w:name="Table Grid 6" w:semiHidden="1" w:unhideWhenUsed="1"/>
-    <w:lsdException w:name="Table Grid 7" w:semiHidden="1" w:unhideWhenUsed="1"/>
-    <w:lsdException w:name="Table Grid 8" w:semiHidden="1" w:unhideWhenUsed="1"/>
-    <w:lsdException w:name="Table List 1" w:semiHidden="1" w:unhideWhenUsed="1"/>
-    <w:lsdException w:name="Table List 2" w:semiHidden="1" w:unhideWhenUsed="1"/>
-    <w:lsdException w:name="Table List 3" w:semiHidden="1" w:unhideWhenUsed="1"/>
-    <w:lsdException w:name="Table List 4" w:semiHidden="1" w:unhideWhenUsed="1"/>
-    <w:lsdException w:name="Table List 5" w:semiHidden="1" w:unhideWhenUsed="1"/>
-    <w:lsdException w:name="Table List 6" w:semiHidden="1" w:unhideWhenUsed="1"/>
-    <w:lsdException w:name="Table List 7" w:semiHidden="1" w:unhideWhenUsed="1"/>
-    <w:lsdException w:name="Table List 8" w:semiHidden="1" w:unhideWhenUsed="1"/>
-    <w:lsdException w:name="Table 3D effects 1" w:semiHidden="1" w:unhideWhenUsed="1"/>
-    <w:lsdException w:name="Table 3D effects 2" w:semiHidden="1" w:unhideWhenUsed="1"/>
-    <w:lsdException w:name="Table 3D effects 3" w:semiHidden="1" w:unhideWhenUsed="1"/>
-    <w:lsdException w:name="Table Contemporary" w:semiHidden="1" w:unhideWhenUsed="1"/>
-    <w:lsdException w:name="Table Elegant" w:semiHidden="1" w:unhideWhenUsed="1"/>
-    <w:lsdException w:name="Table Professional" w:semiHidden="1" w:unhideWhenUsed="1"/>
-    <w:lsdException w:name="Table Subtle 1" w:semiHidden="1" w:unhideWhenUsed="1"/>
-    <w:lsdException w:name="Table Subtle 2" w:semiHidden="1" w:unhideWhenUsed="1"/>
-    <w:lsdException w:name="Table Web 1" w:semiHidden="1" w:unhideWhenUsed="1"/>
-    <w:lsdException w:name="Table Web 2" w:semiHidden="1" w:unhideWhenUsed="1"/>
-    <w:lsdException w:name="Table Web 3" w:semiHidden="1" w:unhideWhenUsed="1"/>
-    <w:lsdException w:name="Balloon Text" w:semiHidden="1" w:unhideWhenUsed="1"/>
-    <w:lsdException w:name="Table Theme" w:semiHidden="1" w:unhideWhenUsed="1"/>
-    <w:lsdException w:name="Placeholder Text" w:semiHidden="1" w:uiPriority="99"/>
-    <w:lsdException w:name="No Spacing" w:uiPriority="1" w:qFormat="1"/>
-    <w:lsdException w:name="Light Shading" w:uiPriority="60"/>
-    <w:lsdException w:name="Light List" w:uiPriority="61"/>
-    <w:lsdException w:name="Light Grid" w:uiPriority="62"/>
-    <w:lsdException w:name="Medium Shading 1" w:uiPriority="63"/>
-    <w:lsdException w:name="Medium Shading 2" w:uiPriority="64"/>
-    <w:lsdException w:name="Medium List 1" w:uiPriority="65"/>
-    <w:lsdException w:name="Medium List 2" w:uiPriority="66"/>
-    <w:lsdException w:name="Medium Grid 1" w:uiPriority="67"/>
-    <w:lsdException w:name="Medium Grid 2" w:uiPriority="68"/>
-    <w:lsdException w:name="Medium Grid 3" w:uiPriority="69"/>
-    <w:lsdException w:name="Dark List" w:uiPriority="70"/>
-    <w:lsdException w:name="Colorful Shading" w:uiPriority="71"/>
-    <w:lsdException w:name="Colorful List" w:uiPriority="72"/>
-    <w:lsdException w:name="Colorful Grid" w:uiPriority="73"/>
-    <w:lsdException w:name="Light Shading Accent 1" w:uiPriority="60"/>
-    <w:lsdException w:name="Light List Accent 1" w:uiPriority="61"/>
-    <w:lsdException w:name="Light Grid Accent 1" w:uiPriority="62"/>
-    <w:lsdException w:name="Medium Shading 1 Accent 1" w:uiPriority="63"/>
-    <w:lsdException w:name="Medium Shading 2 Accent 1" w:uiPriority="64"/>
-    <w:lsdException w:name="Medium List 1 Accent 1" w:uiPriority="65"/>
-    <w:lsdException w:name="Revision" w:semiHidden="1" w:uiPriority="99"/>
-    <w:lsdException w:name="List Paragraph" w:uiPriority="34" w:qFormat="1"/>
-    <w:lsdException w:name="Quote" w:uiPriority="29" w:qFormat="1"/>
-    <w:lsdException w:name="Intense Quote" w:uiPriority="30" w:qFormat="1"/>
-    <w:lsdException w:name="Medium List 2 Accent 1" w:uiPriority="66"/>
-    <w:lsdException w:name="Medium Grid 1 Accent 1" w:uiPriority="67"/>
-    <w:lsdException w:name="Medium Grid 2 Accent 1" w:uiPriority="68"/>
-    <w:lsdException w:name="Medium Grid 3 Accent 1" w:uiPriority="69"/>
-    <w:lsdException w:name="Dark List Accent 1" w:uiPriority="70"/>
-    <w:lsdException w:name="Colorful Shading Accent 1" w:uiPriority="71"/>
-    <w:lsdException w:name="Colorful List Accent 1" w:uiPriority="72"/>
-    <w:lsdException w:name="Colorful Grid Accent 1" w:uiPriority="73"/>
-    <w:lsdException w:name="Light Shading Accent 2" w:uiPriority="60"/>
-    <w:lsdException w:name="Light List Accent 2" w:uiPriority="61"/>
-    <w:lsdException w:name="Light Grid Accent 2" w:uiPriority="62"/>
-    <w:lsdException w:name="Medium Shading 1 Accent 2" w:uiPriority="63"/>
-    <w:lsdException w:name="Medium Shading 2 Accent 2" w:uiPriority="64"/>
-    <w:lsdException w:name="Medium List 1 Accent 2" w:uiPriority="65"/>
-    <w:lsdException w:name="Medium List 2 Accent 2" w:uiPriority="66"/>
-    <w:lsdException w:name="Medium Grid 1 Accent 2" w:uiPriority="67"/>
-    <w:lsdException w:name="Medium Grid 2 Accent 2" w:uiPriority="68"/>
-    <w:lsdException w:name="Medium Grid 3 Accent 2" w:uiPriority="69"/>
-    <w:lsdException w:name="Dark List Accent 2" w:uiPriority="70"/>
-    <w:lsdException w:name="Colorful Shading Accent 2" w:uiPriority="71"/>
-    <w:lsdException w:name="Colorful List Accent 2" w:uiPriority="72"/>
-    <w:lsdException w:name="Colorful Grid Accent 2" w:uiPriority="73"/>
-    <w:lsdException w:name="Light Shading Accent 3" w:uiPriority="60"/>
-    <w:lsdException w:name="Light List Accent 3" w:uiPriority="61"/>
-    <w:lsdException w:name="Light Grid Accent 3" w:uiPriority="62"/>
-    <w:lsdException w:name="Medium Shading 1 Accent 3" w:uiPriority="63"/>
-    <w:lsdException w:name="Medium Shading 2 Accent 3" w:uiPriority="64"/>
-    <w:lsdException w:name="Medium List 1 Accent 3" w:uiPriority="65"/>
-    <w:lsdException w:name="Medium List 2 Accent 3" w:uiPriority="66"/>
-    <w:lsdException w:name="Medium Grid 1 Accent 3" w:uiPriority="67"/>
-    <w:lsdException w:name="Medium Grid 2 Accent 3" w:uiPriority="68"/>
-    <w:lsdException w:name="Medium Grid 3 Accent 3" w:uiPriority="69"/>
-    <w:lsdException w:name="Dark List Accent 3" w:uiPriority="70"/>
-    <w:lsdException w:name="Colorful Shading Accent 3" w:uiPriority="71"/>
-    <w:lsdException w:name="Colorful List Accent 3" w:uiPriority="72"/>
-    <w:lsdException w:name="Colorful Grid Accent 3" w:uiPriority="73"/>
-    <w:lsdException w:name="Light Shading Accent 4" w:uiPriority="60"/>
-    <w:lsdException w:name="Light List Accent 4" w:uiPriority="61"/>
-    <w:lsdException w:name="Light Grid Accent 4" w:uiPriority="62"/>
-    <w:lsdException w:name="Medium Shading 1 Accent 4" w:uiPriority="63"/>
-    <w:lsdException w:name="Medium Shading 2 Accent 4" w:uiPriority="64"/>
-    <w:lsdException w:name="Medium List 1 Accent 4" w:uiPriority="65"/>
-    <w:lsdException w:name="Medium List 2 Accent 4" w:uiPriority="66"/>
-    <w:lsdException w:name="Medium Grid 1 Accent 4" w:uiPriority="67"/>
-    <w:lsdException w:name="Medium Grid 2 Accent 4" w:uiPriority="68"/>
-    <w:lsdException w:name="Medium Grid 3 Accent 4" w:uiPriority="69"/>
-    <w:lsdException w:name="Dark List Accent 4" w:uiPriority="70"/>
-    <w:lsdException w:name="Colorful Shading Accent 4" w:uiPriority="71"/>
-    <w:lsdException w:name="Colorful List Accent 4" w:uiPriority="72"/>
-    <w:lsdException w:name="Colorful Grid Accent 4" w:uiPriority="73"/>
-    <w:lsdException w:name="Light Shading Accent 5" w:uiPriority="60"/>
-    <w:lsdException w:name="Light List Accent 5" w:uiPriority="61"/>
-    <w:lsdException w:name="Light Grid Accent 5" w:uiPriority="62"/>
-    <w:lsdException w:name="Medium Shading 1 Accent 5" w:uiPriority="63"/>
-    <w:lsdException w:name="Medium Shading 2 Accent 5" w:uiPriority="64"/>
-    <w:lsdException w:name="Medium List 1 Accent 5" w:uiPriority="65"/>
-    <w:lsdException w:name="Medium List 2 Accent 5" w:uiPriority="66"/>
-    <w:lsdException w:name="Medium Grid 1 Accent 5" w:uiPriority="67"/>
-    <w:lsdException w:name="Medium Grid 2 Accent 5" w:uiPriority="68"/>
-    <w:lsdException w:name="Medium Grid 3 Accent 5" w:uiPriority="69"/>
-    <w:lsdException w:name="Dark List Accent 5" w:uiPriority="70"/>
-    <w:lsdException w:name="Colorful Shading Accent 5" w:uiPriority="71"/>
-    <w:lsdException w:name="Colorful List Accent 5" w:uiPriority="72"/>
-    <w:lsdException w:name="Colorful Grid Accent 5" w:uiPriority="73"/>
-    <w:lsdException w:name="Light Shading Accent 6" w:uiPriority="60"/>
-    <w:lsdException w:name="Light List Accent 6" w:uiPriority="61"/>
-    <w:lsdException w:name="Light Grid Accent 6" w:uiPriority="62"/>
-    <w:lsdException w:name="Medium Shading 1 Accent 6" w:uiPriority="63"/>
-    <w:lsdException w:name="Medium Shading 2 Accent 6" w:uiPriority="64"/>
-    <w:lsdException w:name="Medium List 1 Accent 6" w:uiPriority="65"/>
-    <w:lsdException w:name="Medium List 2 Accent 6" w:uiPriority="66"/>
-    <w:lsdException w:name="Medium Grid 1 Accent 6" w:uiPriority="67"/>
-    <w:lsdException w:name="Medium Grid 2 Accent 6" w:uiPriority="68"/>
-    <w:lsdException w:name="Medium Grid 3 Accent 6" w:uiPriority="69"/>
-    <w:lsdException w:name="Dark List Accent 6" w:uiPriority="70"/>
-    <w:lsdException w:name="Colorful Shading Accent 6" w:uiPriority="71"/>
-    <w:lsdException w:name="Colorful List Accent 6" w:uiPriority="72"/>
-    <w:lsdException w:name="Colorful Grid Accent 6" w:uiPriority="73"/>
-    <w:lsdException w:name="Subtle Emphasis" w:uiPriority="19" w:qFormat="1"/>
-    <w:lsdException w:name="Intense Emphasis" w:uiPriority="21" w:qFormat="1"/>
-    <w:lsdException w:name="Subtle Reference" w:uiPriority="31" w:qFormat="1"/>
-    <w:lsdException w:name="Intense Reference" w:uiPriority="32" w:qFormat="1"/>
-    <w:lsdException w:name="Book Title" w:uiPriority="33" w:qFormat="1"/>
-    <w:lsdException w:name="Bibliography" w:semiHidden="1" w:uiPriority="37" w:unhideWhenUsed="1"/>
-    <w:lsdException w:name="TOC Heading" w:semiHidden="1" w:uiPriority="39" w:unhideWhenUsed="1" w:qFormat="1"/>
-    <w:lsdException w:name="Plain Table 1" w:uiPriority="41"/>
-    <w:lsdException w:name="Plain Table 2" w:uiPriority="42"/>
-    <w:lsdException w:name="Plain Table 3" w:uiPriority="43"/>
-    <w:lsdException w:name="Plain Table 4" w:uiPriority="44"/>
-    <w:lsdException w:name="Plain Table 5" w:uiPriority="45"/>
-    <w:lsdException w:name="Grid Table Light" w:uiPriority="40"/>
-    <w:lsdException w:name="Grid Table 1 Light" w:uiPriority="46"/>
-    <w:lsdException w:name="Grid Table 2" w:uiPriority="47"/>
-    <w:lsdException w:name="Grid Table 3" w:uiPriority="48"/>
-    <w:lsdException w:name="Grid Table 4" w:uiPriority="49"/>
-    <w:lsdException w:name="Grid Table 5 Dark" w:uiPriority="50"/>
-    <w:lsdException w:name="Grid Table 6 Colorful" w:uiPriority="51"/>
-    <w:lsdException w:name="Grid Table 7 Colorful" w:uiPriority="52"/>
-    <w:lsdException w:name="Grid Table 1 Light Accent 1" w:uiPriority="46"/>
-    <w:lsdException w:name="Grid Table 2 Accent 1" w:uiPriority="47"/>
-    <w:lsdException w:name="Grid Table 3 Accent 1" w:uiPriority="48"/>
-    <w:lsdException w:name="Grid Table 4 Accent 1" w:uiPriority="49"/>
-    <w:lsdException w:name="Grid Table 5 Dark Accent 1" w:uiPriority="50"/>
-    <w:lsdException w:name="Grid Table 6 Colorful Accent 1" w:uiPriority="51"/>
-    <w:lsdException w:name="Grid Table 7 Colorful Accent 1" w:uiPriority="52"/>
-    <w:lsdException w:name="Grid Table 1 Light Accent 2" w:uiPriority="46"/>
-    <w:lsdException w:name="Grid Table 2 Accent 2" w:uiPriority="47"/>
-    <w:lsdException w:name="Grid Table 3 Accent 2" w:uiPriority="48"/>
-    <w:lsdException w:name="Grid Table 4 Accent 2" w:uiPriority="49"/>
-    <w:lsdException w:name="Grid Table 5 Dark Accent 2" w:uiPriority="50"/>
-    <w:lsdException w:name="Grid Table 6 Colorful Accent 2" w:uiPriority="51"/>
-    <w:lsdException w:name="Grid Table 7 Colorful Accent 2" w:uiPriority="52"/>
-    <w:lsdException w:name="Grid Table 1 Light Accent 3" w:uiPriority="46"/>
-    <w:lsdException w:name="Grid Table 2 Accent 3" w:uiPriority="47"/>
-    <w:lsdException w:name="Grid Table 3 Accent 3" w:uiPriority="48"/>
-    <w:lsdException w:name="Grid Table 4 Accent 3" w:uiPriority="49"/>
-    <w:lsdException w:name="Grid Table 5 Dark Accent 3" w:uiPriority="50"/>
-    <w:lsdException w:name="Grid Table 6 Colorful Accent 3" w:uiPriority="51"/>
-    <w:lsdException w:name="Grid Table 7 Colorful Accent 3" w:uiPriority="52"/>
-    <w:lsdException w:name="Grid Table 1 Light Accent 4" w:uiPriority="46"/>
-    <w:lsdException w:name="Grid Table 2 Accent 4" w:uiPriority="47"/>
-    <w:lsdException w:name="Grid Table 3 Accent 4" w:uiPriority="48"/>
-    <w:lsdException w:name="Grid Table 4 Accent 4" w:uiPriority="49"/>
-    <w:lsdException w:name="Grid Table 5 Dark Accent 4" w:uiPriority="50"/>
-    <w:lsdException w:name="Grid Table 6 Colorful Accent 4" w:uiPriority="51"/>
-    <w:lsdException w:name="Grid Table 7 Colorful Accent 4" w:uiPriority="52"/>
-    <w:lsdException w:name="Grid Table 1 Light Accent 5" w:uiPriority="46"/>
-    <w:lsdException w:name="Grid Table 2 Accent 5" w:uiPriority="47"/>
-    <w:lsdException w:name="Grid Table 3 Accent 5" w:uiPriority="48"/>
-    <w:lsdException w:name="Grid Table 4 Accent 5" w:uiPriority="49"/>
-    <w:lsdException w:name="Grid Table 5 Dark Accent 5" w:uiPriority="50"/>
-    <w:lsdException w:name="Grid Table 6 Colorful Accent 5" w:uiPriority="51"/>
-    <w:lsdException w:name="Grid Table 7 Colorful Accent 5" w:uiPriority="52"/>
-    <w:lsdException w:name="Grid Table 1 Light Accent 6" w:uiPriority="46"/>
-    <w:lsdException w:name="Grid Table 2 Accent 6" w:uiPriority="47"/>
-    <w:lsdException w:name="Grid Table 3 Accent 6" w:uiPriority="48"/>
-    <w:lsdException w:name="Grid Table 4 Accent 6" w:uiPriority="49"/>
-    <w:lsdException w:name="Grid Table 5 Dark Accent 6" w:uiPriority="50"/>
-    <w:lsdException w:name="Grid Table 6 Colorful Accent 6" w:uiPriority="51"/>
-    <w:lsdException w:name="Grid Table 7 Colorful Accent 6" w:uiPriority="52"/>
-    <w:lsdException w:name="List Table 1 Light" w:uiPriority="46"/>
-    <w:lsdException w:name="List Table 2" w:uiPriority="47"/>
-    <w:lsdException w:name="List Table 3" w:uiPriority="48"/>
-    <w:lsdException w:name="List Table 4" w:uiPriority="49"/>
-    <w:lsdException w:name="List Table 5 Dark" w:uiPriority="50"/>
-    <w:lsdException w:name="List Table 6 Colorful" w:uiPriority="51"/>
-    <w:lsdException w:name="List Table 7 Colorful" w:uiPriority="52"/>
-    <w:lsdException w:name="List Table 1 Light Accent 1" w:uiPriority="46"/>
-    <w:lsdException w:name="List Table 2 Accent 1" w:uiPriority="47"/>
-    <w:lsdException w:name="List Table 3 Accent 1" w:uiPriority="48"/>
-    <w:lsdException w:name="List Table 4 Accent 1" w:uiPriority="49"/>
-    <w:lsdException w:name="List Table 5 Dark Accent 1" w:uiPriority="50"/>
-    <w:lsdException w:name="List Table 6 Colorful Accent 1" w:uiPriority="51"/>
-    <w:lsdException w:name="List Table 7 Colorful Accent 1" w:uiPriority="52"/>
-    <w:lsdException w:name="List Table 1 Light Accent 2" w:uiPriority="46"/>
-    <w:lsdException w:name="List Table 2 Accent 2" w:uiPriority="47"/>
-    <w:lsdException w:name="List Table 3 Accent 2" w:uiPriority="48"/>
-    <w:lsdException w:name="List Table 4 Accent 2" w:uiPriority="49"/>
-    <w:lsdException w:name="List Table 5 Dark Accent 2" w:uiPriority="50"/>
-    <w:lsdException w:name="List Table 6 Colorful Accent 2" w:uiPriority="51"/>
-    <w:lsdException w:name="List Table 7 Colorful Accent 2" w:uiPriority="52"/>
-    <w:lsdException w:name="List Table 1 Light Accent 3" w:uiPriority="46"/>
-    <w:lsdException w:name="List Table 2 Accent 3" w:uiPriority="47"/>
-    <w:lsdException w:name="List Table 3 Accent 3" w:uiPriority="48"/>
-    <w:lsdException w:name="List Table 4 Accent 3" w:uiPriority="49"/>
-    <w:lsdException w:name="List Table 5 Dark Accent 3" w:uiPriority="50"/>
-    <w:lsdException w:name="List Table 6 Colorful Accent 3" w:uiPriority="51"/>
-    <w:lsdException w:name="List Table 7 Colorful Accent 3" w:uiPriority="52"/>
-    <w:lsdException w:name="List Table 1 Light Accent 4" w:uiPriority="46"/>
-    <w:lsdException w:name="List Table 2 Accent 4" w:uiPriority="47"/>
-    <w:lsdException w:name="List Table 3 Accent 4" w:uiPriority="48"/>
-    <w:lsdException w:name="List Table 4 Accent 4" w:uiPriority="49"/>
-    <w:lsdException w:name="List Table 5 Dark Accent 4" w:uiPriority="50"/>
-    <w:lsdException w:name="List Table 6 Colorful Accent 4" w:uiPriority="51"/>
-    <w:lsdException w:name="List Table 7 Colorful Accent 4" w:uiPriority="52"/>
-    <w:lsdException w:name="List Table 1 Light Accent 5" w:uiPriority="46"/>
-    <w:lsdException w:name="List Table 2 Accent 5" w:uiPriority="47"/>
-    <w:lsdException w:name="List Table 3 Accent 5" w:uiPriority="48"/>
-    <w:lsdException w:name="List Table 4 Accent 5" w:uiPriority="49"/>
-    <w:lsdException w:name="List Table 5 Dark Accent 5" w:uiPriority="50"/>
-    <w:lsdException w:name="List Table 6 Colorful Accent 5" w:uiPriority="51"/>
-    <w:lsdException w:name="List Table 7 Colorful Accent 5" w:uiPriority="52"/>
-    <w:lsdException w:name="List Table 1 Light Accent 6" w:uiPriority="46"/>
-    <w:lsdException w:name="List Table 2 Accent 6" w:uiPriority="47"/>
-    <w:lsdException w:name="List Table 3 Accent 6" w:uiPriority="48"/>
-    <w:lsdException w:name="List Table 4 Accent 6" w:uiPriority="49"/>
-    <w:lsdException w:name="List Table 5 Dark Accent 6" w:uiPriority="50"/>
-    <w:lsdException w:name="List Table 6 Colorful Accent 6" w:uiPriority="51"/>
-    <w:lsdException w:name="List Table 7 Colorful Accent 6" w:uiPriority="52"/>
+  <w:latentStyles w:defLockedState="0" w:defUIPriority="0" w:defSemiHidden="1" w:defUnhideWhenUsed="1" w:defQFormat="0" w:count="267">
+    <w:lsdException w:name="Normal" w:semiHidden="0" w:unhideWhenUsed="0" w:qFormat="1"/>
+    <w:lsdException w:name="heading 1" w:semiHidden="0" w:unhideWhenUsed="0" w:qFormat="1"/>
+    <w:lsdException w:name="heading 2" w:semiHidden="0" w:unhideWhenUsed="0" w:qFormat="1"/>
+    <w:lsdException w:name="heading 3" w:semiHidden="0" w:unhideWhenUsed="0" w:qFormat="1"/>
+    <w:lsdException w:name="heading 4" w:semiHidden="0" w:unhideWhenUsed="0" w:qFormat="1"/>
+    <w:lsdException w:name="heading 5" w:semiHidden="0" w:unhideWhenUsed="0" w:qFormat="1"/>
+    <w:lsdException w:name="heading 6" w:semiHidden="0" w:unhideWhenUsed="0" w:qFormat="1"/>
+    <w:lsdException w:name="heading 7" w:qFormat="1"/>
+    <w:lsdException w:name="heading 8" w:qFormat="1"/>
+    <w:lsdException w:name="heading 9" w:qFormat="1"/>
+    <w:lsdException w:name="caption" w:qFormat="1"/>
+    <w:lsdException w:name="List Number" w:semiHidden="0" w:unhideWhenUsed="0"/>
+    <w:lsdException w:name="List 4" w:semiHidden="0" w:unhideWhenUsed="0"/>
+    <w:lsdException w:name="List 5" w:semiHidden="0" w:unhideWhenUsed="0"/>
+    <w:lsdException w:name="Title" w:semiHidden="0" w:unhideWhenUsed="0" w:qFormat="1"/>
+    <w:lsdException w:name="Body Text" w:qFormat="1"/>
+    <w:lsdException w:name="Subtitle" w:semiHidden="0" w:unhideWhenUsed="0" w:qFormat="1"/>
+    <w:lsdException w:name="Salutation" w:semiHidden="0" w:unhideWhenUsed="0"/>
+    <w:lsdException w:name="Date" w:semiHidden="0" w:unhideWhenUsed="0"/>
+    <w:lsdException w:name="Body Text First Indent" w:semiHidden="0" w:unhideWhenUsed="0"/>
+    <w:lsdException w:name="Strong" w:semiHidden="0" w:unhideWhenUsed="0" w:qFormat="1"/>
+    <w:lsdException w:name="Emphasis" w:semiHidden="0" w:unhideWhenUsed="0"/>
+    <w:lsdException w:name="HTML Code" w:uiPriority="99"/>
+    <w:lsdException w:name="Table Grid" w:semiHidden="0" w:unhideWhenUsed="0"/>
+    <w:lsdException w:name="Placeholder Text" w:uiPriority="99" w:unhideWhenUsed="0"/>
+    <w:lsdException w:name="No Spacing" w:semiHidden="0" w:uiPriority="1" w:unhideWhenUsed="0" w:qFormat="1"/>
+    <w:lsdException w:name="Light Shading" w:semiHidden="0" w:uiPriority="60" w:unhideWhenUsed="0"/>
+    <w:lsdException w:name="Light List" w:semiHidden="0" w:uiPriority="61" w:unhideWhenUsed="0"/>
+    <w:lsdException w:name="Light Grid" w:semiHidden="0" w:uiPriority="62" w:unhideWhenUsed="0"/>
+    <w:lsdException w:name="Medium Shading 1" w:semiHidden="0" w:uiPriority="63" w:unhideWhenUsed="0"/>
+    <w:lsdException w:name="Medium Shading 2" w:semiHidden="0" w:uiPriority="64" w:unhideWhenUsed="0"/>
+    <w:lsdException w:name="Medium List 1" w:semiHidden="0" w:uiPriority="65" w:unhideWhenUsed="0"/>
+    <w:lsdException w:name="Medium List 2" w:semiHidden="0" w:uiPriority="66" w:unhideWhenUsed="0"/>
+    <w:lsdException w:name="Medium Grid 1" w:semiHidden="0" w:uiPriority="67" w:unhideWhenUsed="0"/>
+    <w:lsdException w:name="Medium Grid 2" w:semiHidden="0" w:uiPriority="68" w:unhideWhenUsed="0"/>
+    <w:lsdException w:name="Medium Grid 3" w:semiHidden="0" w:uiPriority="69" w:unhideWhenUsed="0"/>
+    <w:lsdException w:name="Dark List" w:semiHidden="0" w:uiPriority="70" w:unhideWhenUsed="0"/>
+    <w:lsdException w:name="Colorful Shading" w:semiHidden="0" w:uiPriority="71" w:unhideWhenUsed="0"/>
+    <w:lsdException w:name="Colorful List" w:semiHidden="0" w:uiPriority="72" w:unhideWhenUsed="0"/>
+    <w:lsdException w:name="Colorful Grid" w:semiHidden="0" w:uiPriority="73" w:unhideWhenUsed="0"/>
+    <w:lsdException w:name="Light Shading Accent 1" w:semiHidden="0" w:uiPriority="60" w:unhideWhenUsed="0"/>
+    <w:lsdException w:name="Light List Accent 1" w:semiHidden="0" w:uiPriority="61" w:unhideWhenUsed="0"/>
+    <w:lsdException w:name="Light Grid Accent 1" w:semiHidden="0" w:uiPriority="62" w:unhideWhenUsed="0"/>
+    <w:lsdException w:name="Medium Shading 1 Accent 1" w:semiHidden="0" w:uiPriority="63" w:unhideWhenUsed="0"/>
+    <w:lsdException w:name="Medium Shading 2 Accent 1" w:semiHidden="0" w:uiPriority="64" w:unhideWhenUsed="0"/>
+    <w:lsdException w:name="Medium List 1 Accent 1" w:semiHidden="0" w:uiPriority="65" w:unhideWhenUsed="0"/>
+    <w:lsdException w:name="Revision" w:uiPriority="99" w:unhideWhenUsed="0"/>
+    <w:lsdException w:name="List Paragraph" w:semiHidden="0" w:uiPriority="34" w:unhideWhenUsed="0" w:qFormat="1"/>
+    <w:lsdException w:name="Quote" w:semiHidden="0" w:uiPriority="29" w:unhideWhenUsed="0" w:qFormat="1"/>
+    <w:lsdException w:name="Intense Quote" w:semiHidden="0" w:uiPriority="30" w:unhideWhenUsed="0" w:qFormat="1"/>
+    <w:lsdException w:name="Medium List 2 Accent 1" w:semiHidden="0" w:uiPriority="66" w:unhideWhenUsed="0"/>
+    <w:lsdException w:name="Medium Grid 1 Accent 1" w:semiHidden="0" w:uiPriority="67" w:unhideWhenUsed="0"/>
+    <w:lsdException w:name="Medium Grid 2 Accent 1" w:semiHidden="0" w:uiPriority="68" w:unhideWhenUsed="0"/>
+    <w:lsdException w:name="Medium Grid 3 Accent 1" w:semiHidden="0" w:uiPriority="69" w:unhideWhenUsed="0"/>
+    <w:lsdException w:name="Dark List Accent 1" w:semiHidden="0" w:uiPriority="70" w:unhideWhenUsed="0"/>
+    <w:lsdException w:name="Colorful Shading Accent 1" w:semiHidden="0" w:uiPriority="71" w:unhideWhenUsed="0"/>
+    <w:lsdException w:name="Colorful List Accent 1" w:semiHidden="0" w:uiPriority="72" w:unhideWhenUsed="0"/>
+    <w:lsdException w:name="Colorful Grid Accent 1" w:semiHidden="0" w:uiPriority="73" w:unhideWhenUsed="0"/>
+    <w:lsdException w:name="Light Shading Accent 2" w:semiHidden="0" w:uiPriority="60" w:unhideWhenUsed="0"/>
+    <w:lsdException w:name="Light List Accent 2" w:semiHidden="0" w:uiPriority="61" w:unhideWhenUsed="0"/>
+    <w:lsdException w:name="Light Grid Accent 2" w:semiHidden="0" w:uiPriority="62" w:unhideWhenUsed="0"/>
+    <w:lsdException w:name="Medium Shading 1 Accent 2" w:semiHidden="0" w:uiPriority="63" w:unhideWhenUsed="0"/>
+    <w:lsdException w:name="Medium Shading 2 Accent 2" w:semiHidden="0" w:uiPriority="64" w:unhideWhenUsed="0"/>
+    <w:lsdException w:name="Medium List 1 Accent 2" w:semiHidden="0" w:uiPriority="65" w:unhideWhenUsed="0"/>
+    <w:lsdException w:name="Medium List 2 Accent 2" w:semiHidden="0" w:uiPriority="66" w:unhideWhenUsed="0"/>
+    <w:lsdException w:name="Medium Grid 1 Accent 2" w:semiHidden="0" w:uiPriority="67" w:unhideWhenUsed="0"/>
+    <w:lsdException w:name="Medium Grid 2 Accent 2" w:semiHidden="0" w:uiPriority="68" w:unhideWhenUsed="0"/>
+    <w:lsdException w:name="Medium Grid 3 Accent 2" w:semiHidden="0" w:uiPriority="69" w:unhideWhenUsed="0"/>
+    <w:lsdException w:name="Dark List Accent 2" w:semiHidden="0" w:uiPriority="70" w:unhideWhenUsed="0"/>
+    <w:lsdException w:name="Colorful Shading Accent 2" w:semiHidden="0" w:uiPriority="71" w:unhideWhenUsed="0"/>
+    <w:lsdException w:name="Colorful List Accent 2" w:semiHidden="0" w:uiPriority="72" w:unhideWhenUsed="0"/>
+    <w:lsdException w:name="Colorful Grid Accent 2" w:semiHidden="0" w:uiPriority="73" w:unhideWhenUsed="0"/>
+    <w:lsdException w:name="Light Shading Accent 3" w:semiHidden="0" w:uiPriority="60" w:unhideWhenUsed="0"/>
+    <w:lsdException w:name="Light List Accent 3" w:semiHidden="0" w:uiPriority="61" w:unhideWhenUsed="0"/>
+    <w:lsdException w:name="Light Grid Accent 3" w:semiHidden="0" w:uiPriority="62" w:unhideWhenUsed="0"/>
+    <w:lsdException w:name="Medium Shading 1 Accent 3" w:semiHidden="0" w:uiPriority="63" w:unhideWhenUsed="0"/>
+    <w:lsdException w:name="Medium Shading 2 Accent 3" w:semiHidden="0" w:uiPriority="64" w:unhideWhenUsed="0"/>
+    <w:lsdException w:name="Medium List 1 Accent 3" w:semiHidden="0" w:uiPriority="65" w:unhideWhenUsed="0"/>
+    <w:lsdException w:name="Medium List 2 Accent 3" w:semiHidden="0" w:uiPriority="66" w:unhideWhenUsed="0"/>
+    <w:lsdException w:name="Medium Grid 1 Accent 3" w:semiHidden="0" w:uiPriority="67" w:unhideWhenUsed="0"/>
+    <w:lsdException w:name="Medium Grid 2 Accent 3" w:semiHidden="0" w:uiPriority="68" w:unhideWhenUsed="0"/>
+    <w:lsdException w:name="Medium Grid 3 Accent 3" w:semiHidden="0" w:uiPriority="69" w:unhideWhenUsed="0"/>
+    <w:lsdException w:name="Dark List Accent 3" w:semiHidden="0" w:uiPriority="70" w:unhideWhenUsed="0"/>
+    <w:lsdException w:name="Colorful Shading Accent 3" w:semiHidden="0" w:uiPriority="71" w:unhideWhenUsed="0"/>
+    <w:lsdException w:name="Colorful List Accent 3" w:semiHidden="0" w:uiPriority="72" w:unhideWhenUsed="0"/>
+    <w:lsdException w:name="Colorful Grid Accent 3" w:semiHidden="0" w:uiPriority="73" w:unhideWhenUsed="0"/>
+    <w:lsdException w:name="Light Shading Accent 4" w:semiHidden="0" w:uiPriority="60" w:unhideWhenUsed="0"/>
+    <w:lsdException w:name="Light List Accent 4" w:semiHidden="0" w:uiPriority="61" w:unhideWhenUsed="0"/>
+    <w:lsdException w:name="Light Grid Accent 4" w:semiHidden="0" w:uiPriority="62" w:unhideWhenUsed="0"/>
+    <w:lsdException w:name="Medium Shading 1 Accent 4" w:semiHidden="0" w:uiPriority="63" w:unhideWhenUsed="0"/>
+    <w:lsdException w:name="Medium Shading 2 Accent 4" w:semiHidden="0" w:uiPriority="64" w:unhideWhenUsed="0"/>
+    <w:lsdException w:name="Medium List 1 Accent 4" w:semiHidden="0" w:uiPriority="65" w:unhideWhenUsed="0"/>
+    <w:lsdException w:name="Medium List 2 Accent 4" w:semiHidden="0" w:uiPriority="66" w:unhideWhenUsed="0"/>
+    <w:lsdException w:name="Medium Grid 1 Accent 4" w:semiHidden="0" w:uiPriority="67" w:unhideWhenUsed="0"/>
+    <w:lsdException w:name="Medium Grid 2 Accent 4" w:semiHidden="0" w:uiPriority="68" w:unhideWhenUsed="0"/>
+    <w:lsdException w:name="Medium Grid 3 Accent 4" w:semiHidden="0" w:uiPriority="69" w:unhideWhenUsed="0"/>
+    <w:lsdException w:name="Dark List Accent 4" w:semiHidden="0" w:uiPriority="70" w:unhideWhenUsed="0"/>
+    <w:lsdException w:name="Colorful Shading Accent 4" w:semiHidden="0" w:uiPriority="71" w:unhideWhenUsed="0"/>
+    <w:lsdException w:name="Colorful List Accent 4" w:semiHidden="0" w:uiPriority="72" w:unhideWhenUsed="0"/>
+    <w:lsdException w:name="Colorful Grid Accent 4" w:semiHidden="0" w:uiPriority="73" w:unhideWhenUsed="0"/>
+    <w:lsdException w:name="Light Shading Accent 5" w:semiHidden="0" w:uiPriority="60" w:unhideWhenUsed="0"/>
+    <w:lsdException w:name="Light List Accent 5" w:semiHidden="0" w:uiPriority="61" w:unhideWhenUsed="0"/>
+    <w:lsdException w:name="Light Grid Accent 5" w:semiHidden="0" w:uiPriority="62" w:unhideWhenUsed="0"/>
+    <w:lsdException w:name="Medium Shading 1 Accent 5" w:semiHidden="0" w:uiPriority="63" w:unhideWhenUsed="0"/>
+    <w:lsdException w:name="Medium Shading 2 Accent 5" w:semiHidden="0" w:uiPriority="64" w:unhideWhenUsed="0"/>
+    <w:lsdException w:name="Medium List 1 Accent 5" w:semiHidden="0" w:uiPriority="65" w:unhideWhenUsed="0"/>
+    <w:lsdException w:name="Medium List 2 Accent 5" w:semiHidden="0" w:uiPriority="66" w:unhideWhenUsed="0"/>
+    <w:lsdException w:name="Medium Grid 1 Accent 5" w:semiHidden="0" w:uiPriority="67" w:unhideWhenUsed="0"/>
+    <w:lsdException w:name="Medium Grid 2 Accent 5" w:semiHidden="0" w:uiPriority="68" w:unhideWhenUsed="0"/>
+    <w:lsdException w:name="Medium Grid 3 Accent 5" w:semiHidden="0" w:uiPriority="69" w:unhideWhenUsed="0"/>
+    <w:lsdException w:name="Dark List Accent 5" w:semiHidden="0" w:uiPriority="70" w:unhideWhenUsed="0"/>
+    <w:lsdException w:name="Colorful Shading Accent 5" w:semiHidden="0" w:uiPriority="71" w:unhideWhenUsed="0"/>
+    <w:lsdException w:name="Colorful List Accent 5" w:semiHidden="0" w:uiPriority="72" w:unhideWhenUsed="0"/>
+    <w:lsdException w:name="Colorful Grid Accent 5" w:semiHidden="0" w:uiPriority="73" w:unhideWhenUsed="0"/>
+    <w:lsdException w:name="Light Shading Accent 6" w:semiHidden="0" w:uiPriority="60" w:unhideWhenUsed="0"/>
+    <w:lsdException w:name="Light List Accent 6" w:semiHidden="0" w:uiPriority="61" w:unhideWhenUsed="0"/>
+    <w:lsdException w:name="Light Grid Accent 6" w:semiHidden="0" w:uiPriority="62" w:unhideWhenUsed="0"/>
+    <w:lsdException w:name="Medium Shading 1 Accent 6" w:semiHidden="0" w:uiPriority="63" w:unhideWhenUsed="0"/>
+    <w:lsdException w:name="Medium Shading 2 Accent 6" w:semiHidden="0" w:uiPriority="64" w:unhideWhenUsed="0"/>
+    <w:lsdException w:name="Medium List 1 Accent 6" w:semiHidden="0" w:uiPriority="65" w:unhideWhenUsed="0"/>
+    <w:lsdException w:name="Medium List 2 Accent 6" w:semiHidden="0" w:uiPriority="66" w:unhideWhenUsed="0"/>
+    <w:lsdException w:name="Medium Grid 1 Accent 6" w:semiHidden="0" w:uiPriority="67" w:unhideWhenUsed="0"/>
+    <w:lsdException w:name="Medium Grid 2 Accent 6" w:semiHidden="0" w:uiPriority="68" w:unhideWhenUsed="0"/>
+    <w:lsdException w:name="Medium Grid 3 Accent 6" w:semiHidden="0" w:uiPriority="69" w:unhideWhenUsed="0"/>
+    <w:lsdException w:name="Dark List Accent 6" w:semiHidden="0" w:uiPriority="70" w:unhideWhenUsed="0"/>
+    <w:lsdException w:name="Colorful Shading Accent 6" w:semiHidden="0" w:uiPriority="71" w:unhideWhenUsed="0"/>
+    <w:lsdException w:name="Colorful List Accent 6" w:semiHidden="0" w:uiPriority="72" w:unhideWhenUsed="0"/>
+    <w:lsdException w:name="Colorful Grid Accent 6" w:semiHidden="0" w:uiPriority="73" w:unhideWhenUsed="0"/>
+    <w:lsdException w:name="Subtle Emphasis" w:semiHidden="0" w:uiPriority="19" w:unhideWhenUsed="0" w:qFormat="1"/>
+    <w:lsdException w:name="Intense Emphasis" w:semiHidden="0" w:uiPriority="21" w:unhideWhenUsed="0" w:qFormat="1"/>
+    <w:lsdException w:name="Subtle Reference" w:semiHidden="0" w:uiPriority="31" w:unhideWhenUsed="0" w:qFormat="1"/>
+    <w:lsdException w:name="Intense Reference" w:semiHidden="0" w:uiPriority="32" w:unhideWhenUsed="0" w:qFormat="1"/>
+    <w:lsdException w:name="Book Title" w:semiHidden="0" w:uiPriority="33" w:unhideWhenUsed="0" w:qFormat="1"/>
+    <w:lsdException w:name="Bibliography" w:uiPriority="37"/>
+    <w:lsdException w:name="TOC Heading" w:uiPriority="39" w:qFormat="1"/>
+  </w:latentStyles>
+  <w:style w:type="paragraph" w:default="1" w:styleId="Normal">
+    <w:name w:val="Normal"/>
+    <w:qFormat/>
+    <w:rsid w:val="00237141"/>
+    <w:pPr>
+      <w:autoSpaceDE w:val="0"/>
+      <w:autoSpaceDN w:val="0"/>
+      <w:adjustRightInd w:val="0"/>
+    </w:pPr>
+    <w:rPr>
+      <w:rFonts w:ascii="Courier" w:hAnsi="Courier"/>
+    </w:rPr>
+  </w:style>
+  <w:style w:type="paragraph" w:styleId="Heading1">
+    <w:name w:val="heading 1"/>
+    <w:aliases w:val="h1"/>
+    <w:basedOn w:val="Heading"/>
+    <w:next w:val="BodyText"/>
+    <w:qFormat/>
+    <w:pPr>
+      <w:numPr>
+        <w:numId w:val="14"/>
+      </w:numPr>
+      <w:spacing w:before="0" w:after="240"/>
+      <w:outlineLvl w:val="0"/>
+    </w:pPr>
+  </w:style>
+  <w:style w:type="paragraph" w:styleId="Heading2">
+    <w:name w:val="heading 2"/>
+    <w:aliases w:val="h2"/>
+    <w:basedOn w:val="Heading"/>
+    <w:next w:val="BodyText"/>
+    <w:qFormat/>
+    <w:pPr>
+      <w:numPr>
+        <w:ilvl w:val="1"/>
+        <w:numId w:val="14"/>
+      </w:numPr>
+      <w:spacing w:before="0" w:after="240"/>
+      <w:outlineLvl w:val="1"/>
+    </w:pPr>
+  </w:style>
+  <w:style w:type="paragraph" w:styleId="Heading3">
+    <w:name w:val="heading 3"/>
+    <w:aliases w:val="h3"/>
+    <w:basedOn w:val="Heading"/>
+    <w:next w:val="BodyText"/>
+    <w:qFormat/>
+    <w:pPr>
+      <w:numPr>
+        <w:ilvl w:val="2"/>
+        <w:numId w:val="14"/>
+      </w:numPr>
+      <w:spacing w:before="0" w:after="240"/>
+      <w:outlineLvl w:val="2"/>
+    </w:pPr>
+  </w:style>
+  <w:style w:type="paragraph" w:styleId="Heading4">
+    <w:name w:val="heading 4"/>
+    <w:aliases w:val="h4"/>
+    <w:basedOn w:val="Heading"/>
+    <w:next w:val="BodyText"/>
+    <w:qFormat/>
+    <w:pPr>
+      <w:numPr>
+        <w:ilvl w:val="3"/>
+        <w:numId w:val="14"/>
+      </w:numPr>
+      <w:spacing w:before="0" w:after="240"/>
+      <w:outlineLvl w:val="3"/>
+    </w:pPr>
+  </w:style>
+  <w:style w:type="paragraph" w:styleId="Heading5">
+    <w:name w:val="heading 5"/>
+    <w:aliases w:val="h5"/>
+    <w:basedOn w:val="Heading"/>
+    <w:next w:val="BodyText"/>
+    <w:qFormat/>
+    <w:pPr>
+      <w:numPr>
+        <w:ilvl w:val="4"/>
+        <w:numId w:val="14"/>
+      </w:numPr>
+      <w:spacing w:before="0" w:after="240"/>
+      <w:outlineLvl w:val="4"/>
+    </w:pPr>
+  </w:style>
+  <w:style w:type="paragraph" w:styleId="Heading6">
+    <w:name w:val="heading 6"/>
+    <w:aliases w:val="h6"/>
+    <w:basedOn w:val="Heading"/>
+    <w:next w:val="Normal"/>
+    <w:qFormat/>
+    <w:pPr>
+      <w:numPr>
+        <w:ilvl w:val="5"/>
+        <w:numId w:val="14"/>
+      </w:numPr>
+      <w:spacing w:before="0" w:after="240"/>
+      <w:outlineLvl w:val="5"/>
+    </w:pPr>
+  </w:style>
+  <w:style w:type="paragraph" w:styleId="Heading7">
+    <w:name w:val="heading 7"/>
+    <w:aliases w:val="h7"/>
+    <w:basedOn w:val="Heading"/>
+    <w:next w:val="Normal"/>
+    <w:qFormat/>
+    <w:pPr>
+      <w:numPr>
+        <w:ilvl w:val="6"/>
+        <w:numId w:val="14"/>
+      </w:numPr>
+      <w:spacing w:before="0" w:after="240"/>
+      <w:outlineLvl w:val="6"/>
+    </w:pPr>
+  </w:style>
+  <w:style w:type="paragraph" w:styleId="Heading8">
+    <w:name w:val="heading 8"/>
+    <w:aliases w:val="h8"/>
+    <w:basedOn w:val="Heading"/>
+    <w:next w:val="Normal"/>
+    <w:qFormat/>
+    <w:pPr>
+      <w:numPr>
+        <w:ilvl w:val="7"/>
+        <w:numId w:val="14"/>
+      </w:numPr>
+      <w:spacing w:before="0" w:after="240"/>
+      <w:outlineLvl w:val="7"/>
+    </w:pPr>
+  </w:style>
+  <w:style w:type="paragraph" w:styleId="Heading9">
+    <w:name w:val="heading 9"/>
+    <w:aliases w:val="h9"/>
+    <w:basedOn w:val="Heading"/>
+    <w:next w:val="Normal"/>
+    <w:qFormat/>
+    <w:pPr>
+      <w:numPr>
+        <w:ilvl w:val="8"/>
+        <w:numId w:val="14"/>
+      </w:numPr>
+      <w:spacing w:before="0" w:after="240"/>
+      <w:outlineLvl w:val="8"/>
+    </w:pPr>
+  </w:style>
+  <w:style w:type="character" w:default="1" w:styleId="DefaultParagraphFont">
+    <w:name w:val="Default Paragraph Font"/>
+    <w:uiPriority w:val="1"/>
+    <w:semiHidden/>
+    <w:unhideWhenUsed/>
+  </w:style>
+  <w:style w:type="table" w:default="1" w:styleId="TableNormal">
+    <w:name w:val="Normal Table"/>
+    <w:uiPriority w:val="99"/>
+    <w:semiHidden/>
+    <w:unhideWhenUsed/>
+    <w:tblPr>
+      <w:tblInd w:w="0" w:type="dxa"/>
+      <w:tblCellMar>
+        <w:top w:w="0" w:type="dxa"/>
+        <w:left w:w="108" w:type="dxa"/>
+        <w:bottom w:w="0" w:type="dxa"/>
+        <w:right w:w="108" w:type="dxa"/>
+      </w:tblCellMar>
+    </w:tblPr>
+  </w:style>
+  <w:style w:type="numbering" w:default="1" w:styleId="NoList">
+    <w:name w:val="No List"/>
+    <w:uiPriority w:val="99"/>
+    <w:semiHidden/>
+    <w:unhideWhenUsed/>
+  </w:style>
+  <w:style w:type="paragraph" w:styleId="BodyText">
+    <w:name w:val="Body Text"/>
+    <w:aliases w:val="bt"/>
+    <w:basedOn w:val="Normal"/>
+    <w:link w:val="BodyTextChar"/>
+    <w:qFormat/>
+    <w:pPr>
+      <w:spacing w:after="240"/>
+    </w:pPr>
+  </w:style>
+  <w:style w:type="paragraph" w:styleId="BlockText">
+    <w:name w:val="Block Text"/>
+    <w:basedOn w:val="Normal"/>
+    <w:pPr>
+      <w:spacing w:after="240"/>
+      <w:ind w:left="1440" w:right="1440"/>
+    </w:pPr>
+    <w:rPr>
+      <w:rFonts w:eastAsiaTheme="minorEastAsia" w:cstheme="minorBidi"/>
+      <w:iCs/>
+    </w:rPr>
+  </w:style>
+  <w:style w:type="paragraph" w:customStyle="1" w:styleId="Heading">
+    <w:name w:val="Heading"/>
+    <w:basedOn w:val="Normal"/>
+    <w:pPr>
+      <w:spacing w:before="240"/>
+    </w:pPr>
+  </w:style>
+  <w:style w:type="paragraph" w:customStyle="1" w:styleId="heading1notoc">
+    <w:name w:val="heading 1 (no toc)"/>
+    <w:basedOn w:val="Heading1"/>
+    <w:next w:val="Normal"/>
+    <w:pPr>
+      <w:numPr>
+        <w:numId w:val="0"/>
+      </w:numPr>
+      <w:outlineLvl w:val="9"/>
+    </w:pPr>
+  </w:style>
+  <w:style w:type="paragraph" w:customStyle="1" w:styleId="heading2notoc">
+    <w:name w:val="heading 2 (no toc)"/>
+    <w:basedOn w:val="Heading2"/>
+    <w:next w:val="Normal"/>
+    <w:pPr>
+      <w:numPr>
+        <w:ilvl w:val="0"/>
+        <w:numId w:val="0"/>
+      </w:numPr>
+      <w:outlineLvl w:val="9"/>
+    </w:pPr>
+  </w:style>
+  <w:style w:type="paragraph" w:customStyle="1" w:styleId="heading3notoc">
+    <w:name w:val="heading 3 (no toc)"/>
+    <w:basedOn w:val="Heading3"/>
+    <w:next w:val="Normal"/>
+    <w:pPr>
+      <w:numPr>
+        <w:ilvl w:val="0"/>
+        <w:numId w:val="0"/>
+      </w:numPr>
+      <w:outlineLvl w:val="9"/>
+    </w:pPr>
+  </w:style>
+  <w:style w:type="paragraph" w:customStyle="1" w:styleId="heading4notoc">
+    <w:name w:val="heading 4 (no toc)"/>
+    <w:basedOn w:val="Heading4"/>
+    <w:next w:val="Normal"/>
+    <w:pPr>
+      <w:numPr>
+        <w:ilvl w:val="0"/>
+        <w:numId w:val="0"/>
+      </w:numPr>
+      <w:outlineLvl w:val="9"/>
+    </w:pPr>
+  </w:style>
+  <w:style w:type="paragraph" w:customStyle="1" w:styleId="heading5notoc">
+    <w:name w:val="heading 5 (no toc)"/>
+    <w:basedOn w:val="Heading5"/>
+    <w:next w:val="Normal"/>
+    <w:pPr>
+      <w:numPr>
+        <w:ilvl w:val="0"/>
+        <w:numId w:val="0"/>
+      </w:numPr>
+      <w:outlineLvl w:val="9"/>
+    </w:pPr>
+  </w:style>
+  <w:style w:type="paragraph" w:customStyle="1" w:styleId="Quote1">
+    <w:name w:val="Quote1"/>
+    <w:aliases w:val="q"/>
+    <w:basedOn w:val="Normal"/>
+    <w:next w:val="QuoteContinued"/>
+    <w:pPr>
+      <w:spacing w:before="240"/>
+      <w:ind w:left="1440" w:right="1440"/>
+    </w:pPr>
+  </w:style>
+  <w:style w:type="paragraph" w:customStyle="1" w:styleId="QuoteDoubleSpace">
+    <w:name w:val="Quote DoubleSpace"/>
+    <w:aliases w:val="qd"/>
+    <w:basedOn w:val="Quote1"/>
+    <w:next w:val="Normal"/>
+    <w:pPr>
+      <w:spacing w:line="480" w:lineRule="auto"/>
+    </w:pPr>
+  </w:style>
+  <w:style w:type="paragraph" w:styleId="TOC1">
+    <w:name w:val="toc 1"/>
+    <w:basedOn w:val="Normal"/>
+    <w:next w:val="Normal"/>
+    <w:autoRedefine/>
+    <w:semiHidden/>
+  </w:style>
+  <w:style w:type="paragraph" w:customStyle="1" w:styleId="QuoteContinued">
+    <w:name w:val="Quote Continued"/>
+    <w:basedOn w:val="BodyText"/>
+    <w:next w:val="BodyText"/>
+  </w:style>
+  <w:style w:type="paragraph" w:styleId="TOC2">
+    <w:name w:val="toc 2"/>
+    <w:basedOn w:val="Normal"/>
+    <w:next w:val="Normal"/>
+    <w:autoRedefine/>
+    <w:semiHidden/>
+    <w:pPr>
+      <w:ind w:left="240"/>
+    </w:pPr>
+  </w:style>
+  <w:style w:type="paragraph" w:styleId="TOC3">
+    <w:name w:val="toc 3"/>
+    <w:basedOn w:val="Normal"/>
+    <w:next w:val="Normal"/>
+    <w:autoRedefine/>
+    <w:semiHidden/>
+    <w:pPr>
+      <w:ind w:left="480"/>
+    </w:pPr>
+  </w:style>
+  <w:style w:type="paragraph" w:styleId="Header">
+    <w:name w:val="header"/>
+    <w:basedOn w:val="Normal"/>
+    <w:pPr>
+      <w:tabs>
+        <w:tab w:val="center" w:pos="4320"/>
+        <w:tab w:val="right" w:pos="8640"/>
+      </w:tabs>
+    </w:pPr>
+  </w:style>
+  <w:style w:type="paragraph" w:styleId="Footer">
+    <w:name w:val="footer"/>
+    <w:basedOn w:val="Normal"/>
+    <w:pPr>
+      <w:tabs>
+        <w:tab w:val="center" w:pos="4320"/>
+        <w:tab w:val="right" w:pos="8640"/>
+      </w:tabs>
+    </w:pPr>
+  </w:style>
+  <w:style w:type="character" w:styleId="PageNumber">
+    <w:name w:val="page number"/>
+    <w:basedOn w:val="DefaultParagraphFont"/>
+  </w:style>
+  <w:style w:type="paragraph" w:styleId="Title">
+    <w:name w:val="Title"/>
+    <w:basedOn w:val="Normal"/>
+    <w:next w:val="Normal"/>
+    <w:link w:val="TitleChar"/>
+    <w:qFormat/>
+    <w:pPr>
+      <w:spacing w:after="240"/>
+      <w:jc w:val="center"/>
+    </w:pPr>
+    <w:rPr>
+      <w:rFonts w:ascii="Times New Roman Bold" w:eastAsiaTheme="majorEastAsia" w:hAnsi="Times New Roman Bold" w:cstheme="majorBidi"/>
+      <w:b/>
+      <w:spacing w:val="5"/>
+      <w:kern w:val="28"/>
+      <w:szCs w:val="52"/>
+    </w:rPr>
+  </w:style>
+  <w:style w:type="character" w:customStyle="1" w:styleId="TitleChar">
+    <w:name w:val="Title Char"/>
+    <w:basedOn w:val="DefaultParagraphFont"/>
+    <w:link w:val="Title"/>
+    <w:rPr>
+      <w:rFonts w:ascii="Times New Roman Bold" w:eastAsiaTheme="majorEastAsia" w:hAnsi="Times New Roman Bold" w:cstheme="majorBidi"/>
+      <w:b/>
+      <w:spacing w:val="5"/>
+      <w:kern w:val="28"/>
+      <w:sz w:val="24"/>
+      <w:szCs w:val="52"/>
+    </w:rPr>
+  </w:style>
+  <w:style w:type="paragraph" w:styleId="Subtitle">
+    <w:name w:val="Subtitle"/>
+    <w:basedOn w:val="Normal"/>
+    <w:next w:val="Normal"/>
+    <w:link w:val="SubtitleChar"/>
+    <w:qFormat/>
+    <w:pPr>
+      <w:numPr>
+        <w:ilvl w:val="1"/>
+      </w:numPr>
+      <w:spacing w:after="240"/>
+    </w:pPr>
+    <w:rPr>
+      <w:rFonts w:eastAsiaTheme="majorEastAsia" w:cstheme="majorBidi"/>
+      <w:iCs/>
+    </w:rPr>
+  </w:style>
+  <w:style w:type="character" w:customStyle="1" w:styleId="SubtitleChar">
+    <w:name w:val="Subtitle Char"/>
+    <w:basedOn w:val="DefaultParagraphFont"/>
+    <w:link w:val="Subtitle"/>
+    <w:rPr>
+      <w:rFonts w:eastAsiaTheme="majorEastAsia" w:cstheme="majorBidi"/>
+      <w:iCs/>
+      <w:sz w:val="24"/>
+      <w:szCs w:val="24"/>
+    </w:rPr>
+  </w:style>
+  <w:style w:type="paragraph" w:styleId="BodyTextFirstIndent">
+    <w:name w:val="Body Text First Indent"/>
+    <w:basedOn w:val="BodyText"/>
+    <w:link w:val="BodyTextFirstIndentChar"/>
+    <w:pPr>
+      <w:ind w:firstLine="720"/>
+    </w:pPr>
+    <w:rPr>
+      <w:szCs w:val="24"/>
+    </w:rPr>
+  </w:style>
+  <w:style w:type="character" w:customStyle="1" w:styleId="BodyTextChar">
+    <w:name w:val="Body Text Char"/>
+    <w:aliases w:val="bt Char"/>
+    <w:basedOn w:val="DefaultParagraphFont"/>
+    <w:link w:val="BodyText"/>
+    <w:rPr>
+      <w:sz w:val="24"/>
+    </w:rPr>
+  </w:style>
+  <w:style w:type="character" w:customStyle="1" w:styleId="BodyTextFirstIndentChar">
+    <w:name w:val="Body Text First Indent Char"/>
+    <w:basedOn w:val="BodyTextChar"/>
+    <w:link w:val="BodyTextFirstIndent"/>
+    <w:rPr>
+      <w:sz w:val="24"/>
+      <w:szCs w:val="24"/>
+    </w:rPr>
+  </w:style>
+  <w:style w:type="paragraph" w:styleId="BodyTextIndent">
+    <w:name w:val="Body Text Indent"/>
+    <w:basedOn w:val="Normal"/>
+    <w:link w:val="BodyTextIndentChar"/>
+    <w:pPr>
+      <w:spacing w:after="240"/>
+      <w:ind w:left="720"/>
+    </w:pPr>
+  </w:style>
+  <w:style w:type="character" w:customStyle="1" w:styleId="BodyTextIndentChar">
+    <w:name w:val="Body Text Indent Char"/>
+    <w:basedOn w:val="DefaultParagraphFont"/>
+    <w:link w:val="BodyTextIndent"/>
+    <w:rPr>
+      <w:sz w:val="24"/>
+      <w:szCs w:val="24"/>
+    </w:rPr>
+  </w:style>
+  <w:style w:type="paragraph" w:customStyle="1" w:styleId="Level1">
+    <w:name w:val="Level 1"/>
+    <w:pPr>
+      <w:autoSpaceDE w:val="0"/>
+      <w:autoSpaceDN w:val="0"/>
+      <w:adjustRightInd w:val="0"/>
+      <w:ind w:left="720"/>
+    </w:pPr>
+    <w:rPr>
+      <w:rFonts w:ascii="Courier" w:hAnsi="Courier"/>
+      <w:sz w:val="24"/>
+      <w:szCs w:val="24"/>
+    </w:rPr>
+  </w:style>
+  <w:style w:type="paragraph" w:styleId="ListParagraph">
+    <w:name w:val="List Paragraph"/>
+    <w:basedOn w:val="Normal"/>
+    <w:uiPriority w:val="34"/>
+    <w:qFormat/>
+    <w:pPr>
+      <w:ind w:left="720"/>
+    </w:pPr>
+  </w:style>
+  <w:style w:type="paragraph" w:styleId="FootnoteText">
+    <w:name w:val="footnote text"/>
+    <w:basedOn w:val="Normal"/>
+    <w:link w:val="FootnoteTextChar"/>
+  </w:style>
+  <w:style w:type="character" w:customStyle="1" w:styleId="FootnoteTextChar">
+    <w:name w:val="Footnote Text Char"/>
+    <w:basedOn w:val="DefaultParagraphFont"/>
+    <w:link w:val="FootnoteText"/>
+    <w:rPr>
+      <w:rFonts w:ascii="Courier" w:hAnsi="Courier"/>
+    </w:rPr>
+  </w:style>
+  <w:style w:type="character" w:styleId="FootnoteReference">
+    <w:name w:val="footnote reference"/>
+    <w:basedOn w:val="DefaultParagraphFont"/>
+    <w:rPr>
+      <w:vertAlign w:val="superscript"/>
+    </w:rPr>
+  </w:style>
+  <w:style w:type="character" w:styleId="HTMLCode">
+    <w:name w:val="HTML Code"/>
+    <w:basedOn w:val="DefaultParagraphFont"/>
+    <w:uiPriority w:val="99"/>
+    <w:semiHidden/>
+    <w:unhideWhenUsed/>
+    <w:rsid w:val="00F26EDC"/>
+    <w:rPr>
+      <w:rFonts w:ascii="Courier New" w:eastAsia="Times New Roman" w:hAnsi="Courier New" w:cs="Courier New"/>
+      <w:sz w:val="20"/>
+      <w:szCs w:val="20"/>
+    </w:rPr>
+  </w:style>
+  <w:style w:type="table" w:styleId="TableGrid">
+    <w:name w:val="Table Grid"/>
+    <w:basedOn w:val="TableNormal"/>
+    <w:rsid w:val="00EF529E"/>
+    <w:tblPr>
+      <w:tblBorders>
+        <w:top w:val="single" w:sz="4" w:space="0" w:color="auto"/>
+        <w:left w:val="single" w:sz="4" w:space="0" w:color="auto"/>
+        <w:bottom w:val="single" w:sz="4" w:space="0" w:color="auto"/>
+        <w:right w:val="single" w:sz="4" w:space="0" w:color="auto"/>
+        <w:insideH w:val="single" w:sz="4" w:space="0" w:color="auto"/>
+        <w:insideV w:val="single" w:sz="4" w:space="0" w:color="auto"/>
+      </w:tblBorders>
+    </w:tblPr>
+  </w:style>
+</w:styles>
+</file>
+
+<file path=word/stylesWithEffects.xml><?xml version="1.0" encoding="utf-8"?>
+<w:styles xmlns:wpc="http://schemas.microsoft.com/office/word/2010/wordprocessingCanvas" xmlns:mc="http://schemas.openxmlformats.org/markup-compatibility/2006" xmlns:o="urn:schemas-microsoft-com:office:office" xmlns:r="http://schemas.openxmlformats.org/officeDocument/2006/relationships" xmlns:m="http://schemas.openxmlformats.org/officeDocument/2006/math" xmlns:v="urn:schemas-microsoft-com:vml" xmlns:wp14="http://schemas.microsoft.com/office/word/2010/wordprocessingDrawing" xmlns:wp="http://schemas.openxmlformats.org/drawingml/2006/wordprocessingDrawing" xmlns:w10="urn:schemas-microsoft-com:office:word" xmlns:w="http://schemas.openxmlformats.org/wordprocessingml/2006/main" xmlns:w14="http://schemas.microsoft.com/office/word/2010/wordml" xmlns:wpg="http://schemas.microsoft.com/office/word/2010/wordprocessingGroup" xmlns:wpi="http://schemas.microsoft.com/office/word/2010/wordprocessingInk" xmlns:wne="http://schemas.microsoft.com/office/word/2006/wordml" xmlns:wps="http://schemas.microsoft.com/office/word/2010/wordprocessingShape" mc:Ignorable="w14 wp14">
+  <w:docDefaults>
+    <w:rPrDefault>
+      <w:rPr>
+        <w:rFonts w:ascii="Times New Roman" w:eastAsia="Times New Roman" w:hAnsi="Times New Roman" w:cs="Times New Roman"/>
+        <w:lang w:val="en-US" w:eastAsia="en-US" w:bidi="ar-SA"/>
+      </w:rPr>
+    </w:rPrDefault>
+    <w:pPrDefault/>
+  </w:docDefaults>
+  <w:latentStyles w:defLockedState="0" w:defUIPriority="0" w:defSemiHidden="1" w:defUnhideWhenUsed="1" w:defQFormat="0" w:count="267">
+    <w:lsdException w:name="Normal" w:semiHidden="0" w:unhideWhenUsed="0" w:qFormat="1"/>
+    <w:lsdException w:name="heading 1" w:semiHidden="0" w:unhideWhenUsed="0" w:qFormat="1"/>
+    <w:lsdException w:name="heading 2" w:semiHidden="0" w:unhideWhenUsed="0" w:qFormat="1"/>
+    <w:lsdException w:name="heading 3" w:semiHidden="0" w:unhideWhenUsed="0" w:qFormat="1"/>
+    <w:lsdException w:name="heading 4" w:semiHidden="0" w:unhideWhenUsed="0" w:qFormat="1"/>
+    <w:lsdException w:name="heading 5" w:semiHidden="0" w:unhideWhenUsed="0" w:qFormat="1"/>
+    <w:lsdException w:name="heading 6" w:semiHidden="0" w:unhideWhenUsed="0" w:qFormat="1"/>
+    <w:lsdException w:name="heading 7" w:qFormat="1"/>
+    <w:lsdException w:name="heading 8" w:qFormat="1"/>
+    <w:lsdException w:name="heading 9" w:qFormat="1"/>
+    <w:lsdException w:name="caption" w:qFormat="1"/>
+    <w:lsdException w:name="List Number" w:semiHidden="0" w:unhideWhenUsed="0"/>
+    <w:lsdException w:name="List 4" w:semiHidden="0" w:unhideWhenUsed="0"/>
+    <w:lsdException w:name="List 5" w:semiHidden="0" w:unhideWhenUsed="0"/>
+    <w:lsdException w:name="Title" w:semiHidden="0" w:unhideWhenUsed="0" w:qFormat="1"/>
+    <w:lsdException w:name="Body Text" w:qFormat="1"/>
+    <w:lsdException w:name="Subtitle" w:semiHidden="0" w:unhideWhenUsed="0" w:qFormat="1"/>
+    <w:lsdException w:name="Salutation" w:semiHidden="0" w:unhideWhenUsed="0"/>
+    <w:lsdException w:name="Date" w:semiHidden="0" w:unhideWhenUsed="0"/>
+    <w:lsdException w:name="Body Text First Indent" w:semiHidden="0" w:unhideWhenUsed="0"/>
+    <w:lsdException w:name="Strong" w:semiHidden="0" w:unhideWhenUsed="0" w:qFormat="1"/>
+    <w:lsdException w:name="Emphasis" w:semiHidden="0" w:unhideWhenUsed="0"/>
+    <w:lsdException w:name="HTML Code" w:uiPriority="99"/>
+    <w:lsdException w:name="Table Grid" w:semiHidden="0" w:unhideWhenUsed="0"/>
+    <w:lsdException w:name="Placeholder Text" w:uiPriority="99" w:unhideWhenUsed="0"/>
+    <w:lsdException w:name="No Spacing" w:semiHidden="0" w:uiPriority="1" w:unhideWhenUsed="0" w:qFormat="1"/>
+    <w:lsdException w:name="Light Shading" w:semiHidden="0" w:uiPriority="60" w:unhideWhenUsed="0"/>
+    <w:lsdException w:name="Light List" w:semiHidden="0" w:uiPriority="61" w:unhideWhenUsed="0"/>
+    <w:lsdException w:name="Light Grid" w:semiHidden="0" w:uiPriority="62" w:unhideWhenUsed="0"/>
+    <w:lsdException w:name="Medium Shading 1" w:semiHidden="0" w:uiPriority="63" w:unhideWhenUsed="0"/>
+    <w:lsdException w:name="Medium Shading 2" w:semiHidden="0" w:uiPriority="64" w:unhideWhenUsed="0"/>
+    <w:lsdException w:name="Medium List 1" w:semiHidden="0" w:uiPriority="65" w:unhideWhenUsed="0"/>
+    <w:lsdException w:name="Medium List 2" w:semiHidden="0" w:uiPriority="66" w:unhideWhenUsed="0"/>
+    <w:lsdException w:name="Medium Grid 1" w:semiHidden="0" w:uiPriority="67" w:unhideWhenUsed="0"/>
+    <w:lsdException w:name="Medium Grid 2" w:semiHidden="0" w:uiPriority="68" w:unhideWhenUsed="0"/>
+    <w:lsdException w:name="Medium Grid 3" w:semiHidden="0" w:uiPriority="69" w:unhideWhenUsed="0"/>
+    <w:lsdException w:name="Dark List" w:semiHidden="0" w:uiPriority="70" w:unhideWhenUsed="0"/>
+    <w:lsdException w:name="Colorful Shading" w:semiHidden="0" w:uiPriority="71" w:unhideWhenUsed="0"/>
+    <w:lsdException w:name="Colorful List" w:semiHidden="0" w:uiPriority="72" w:unhideWhenUsed="0"/>
+    <w:lsdException w:name="Colorful Grid" w:semiHidden="0" w:uiPriority="73" w:unhideWhenUsed="0"/>
+    <w:lsdException w:name="Light Shading Accent 1" w:semiHidden="0" w:uiPriority="60" w:unhideWhenUsed="0"/>
+    <w:lsdException w:name="Light List Accent 1" w:semiHidden="0" w:uiPriority="61" w:unhideWhenUsed="0"/>
+    <w:lsdException w:name="Light Grid Accent 1" w:semiHidden="0" w:uiPriority="62" w:unhideWhenUsed="0"/>
+    <w:lsdException w:name="Medium Shading 1 Accent 1" w:semiHidden="0" w:uiPriority="63" w:unhideWhenUsed="0"/>
+    <w:lsdException w:name="Medium Shading 2 Accent 1" w:semiHidden="0" w:uiPriority="64" w:unhideWhenUsed="0"/>
+    <w:lsdException w:name="Medium List 1 Accent 1" w:semiHidden="0" w:uiPriority="65" w:unhideWhenUsed="0"/>
+    <w:lsdException w:name="Revision" w:uiPriority="99" w:unhideWhenUsed="0"/>
+    <w:lsdException w:name="List Paragraph" w:semiHidden="0" w:uiPriority="34" w:unhideWhenUsed="0" w:qFormat="1"/>
+    <w:lsdException w:name="Quote" w:semiHidden="0" w:uiPriority="29" w:unhideWhenUsed="0" w:qFormat="1"/>
+    <w:lsdException w:name="Intense Quote" w:semiHidden="0" w:uiPriority="30" w:unhideWhenUsed="0" w:qFormat="1"/>
+    <w:lsdException w:name="Medium List 2 Accent 1" w:semiHidden="0" w:uiPriority="66" w:unhideWhenUsed="0"/>
+    <w:lsdException w:name="Medium Grid 1 Accent 1" w:semiHidden="0" w:uiPriority="67" w:unhideWhenUsed="0"/>
+    <w:lsdException w:name="Medium Grid 2 Accent 1" w:semiHidden="0" w:uiPriority="68" w:unhideWhenUsed="0"/>
+    <w:lsdException w:name="Medium Grid 3 Accent 1" w:semiHidden="0" w:uiPriority="69" w:unhideWhenUsed="0"/>
+    <w:lsdException w:name="Dark List Accent 1" w:semiHidden="0" w:uiPriority="70" w:unhideWhenUsed="0"/>
+    <w:lsdException w:name="Colorful Shading Accent 1" w:semiHidden="0" w:uiPriority="71" w:unhideWhenUsed="0"/>
+    <w:lsdException w:name="Colorful List Accent 1" w:semiHidden="0" w:uiPriority="72" w:unhideWhenUsed="0"/>
+    <w:lsdException w:name="Colorful Grid Accent 1" w:semiHidden="0" w:uiPriority="73" w:unhideWhenUsed="0"/>
+    <w:lsdException w:name="Light Shading Accent 2" w:semiHidden="0" w:uiPriority="60" w:unhideWhenUsed="0"/>
+    <w:lsdException w:name="Light List Accent 2" w:semiHidden="0" w:uiPriority="61" w:unhideWhenUsed="0"/>
+    <w:lsdException w:name="Light Grid Accent 2" w:semiHidden="0" w:uiPriority="62" w:unhideWhenUsed="0"/>
+    <w:lsdException w:name="Medium Shading 1 Accent 2" w:semiHidden="0" w:uiPriority="63" w:unhideWhenUsed="0"/>
+    <w:lsdException w:name="Medium Shading 2 Accent 2" w:semiHidden="0" w:uiPriority="64" w:unhideWhenUsed="0"/>
+    <w:lsdException w:name="Medium List 1 Accent 2" w:semiHidden="0" w:uiPriority="65" w:unhideWhenUsed="0"/>
+    <w:lsdException w:name="Medium List 2 Accent 2" w:semiHidden="0" w:uiPriority="66" w:unhideWhenUsed="0"/>
+    <w:lsdException w:name="Medium Grid 1 Accent 2" w:semiHidden="0" w:uiPriority="67" w:unhideWhenUsed="0"/>
+    <w:lsdException w:name="Medium Grid 2 Accent 2" w:semiHidden="0" w:uiPriority="68" w:unhideWhenUsed="0"/>
+    <w:lsdException w:name="Medium Grid 3 Accent 2" w:semiHidden="0" w:uiPriority="69" w:unhideWhenUsed="0"/>
+    <w:lsdException w:name="Dark List Accent 2" w:semiHidden="0" w:uiPriority="70" w:unhideWhenUsed="0"/>
+    <w:lsdException w:name="Colorful Shading Accent 2" w:semiHidden="0" w:uiPriority="71" w:unhideWhenUsed="0"/>
+    <w:lsdException w:name="Colorful List Accent 2" w:semiHidden="0" w:uiPriority="72" w:unhideWhenUsed="0"/>
+    <w:lsdException w:name="Colorful Grid Accent 2" w:semiHidden="0" w:uiPriority="73" w:unhideWhenUsed="0"/>
+    <w:lsdException w:name="Light Shading Accent 3" w:semiHidden="0" w:uiPriority="60" w:unhideWhenUsed="0"/>
+    <w:lsdException w:name="Light List Accent 3" w:semiHidden="0" w:uiPriority="61" w:unhideWhenUsed="0"/>
+    <w:lsdException w:name="Light Grid Accent 3" w:semiHidden="0" w:uiPriority="62" w:unhideWhenUsed="0"/>
+    <w:lsdException w:name="Medium Shading 1 Accent 3" w:semiHidden="0" w:uiPriority="63" w:unhideWhenUsed="0"/>
+    <w:lsdException w:name="Medium Shading 2 Accent 3" w:semiHidden="0" w:uiPriority="64" w:unhideWhenUsed="0"/>
+    <w:lsdException w:name="Medium List 1 Accent 3" w:semiHidden="0" w:uiPriority="65" w:unhideWhenUsed="0"/>
+    <w:lsdException w:name="Medium List 2 Accent 3" w:semiHidden="0" w:uiPriority="66" w:unhideWhenUsed="0"/>
+    <w:lsdException w:name="Medium Grid 1 Accent 3" w:semiHidden="0" w:uiPriority="67" w:unhideWhenUsed="0"/>
+    <w:lsdException w:name="Medium Grid 2 Accent 3" w:semiHidden="0" w:uiPriority="68" w:unhideWhenUsed="0"/>
+    <w:lsdException w:name="Medium Grid 3 Accent 3" w:semiHidden="0" w:uiPriority="69" w:unhideWhenUsed="0"/>
+    <w:lsdException w:name="Dark List Accent 3" w:semiHidden="0" w:uiPriority="70" w:unhideWhenUsed="0"/>
+    <w:lsdException w:name="Colorful Shading Accent 3" w:semiHidden="0" w:uiPriority="71" w:unhideWhenUsed="0"/>
+    <w:lsdException w:name="Colorful List Accent 3" w:semiHidden="0" w:uiPriority="72" w:unhideWhenUsed="0"/>
+    <w:lsdException w:name="Colorful Grid Accent 3" w:semiHidden="0" w:uiPriority="73" w:unhideWhenUsed="0"/>
+    <w:lsdException w:name="Light Shading Accent 4" w:semiHidden="0" w:uiPriority="60" w:unhideWhenUsed="0"/>
+    <w:lsdException w:name="Light List Accent 4" w:semiHidden="0" w:uiPriority="61" w:unhideWhenUsed="0"/>
+    <w:lsdException w:name="Light Grid Accent 4" w:semiHidden="0" w:uiPriority="62" w:unhideWhenUsed="0"/>
+    <w:lsdException w:name="Medium Shading 1 Accent 4" w:semiHidden="0" w:uiPriority="63" w:unhideWhenUsed="0"/>
+    <w:lsdException w:name="Medium Shading 2 Accent 4" w:semiHidden="0" w:uiPriority="64" w:unhideWhenUsed="0"/>
+    <w:lsdException w:name="Medium List 1 Accent 4" w:semiHidden="0" w:uiPriority="65" w:unhideWhenUsed="0"/>
+    <w:lsdException w:name="Medium List 2 Accent 4" w:semiHidden="0" w:uiPriority="66" w:unhideWhenUsed="0"/>
+    <w:lsdException w:name="Medium Grid 1 Accent 4" w:semiHidden="0" w:uiPriority="67" w:unhideWhenUsed="0"/>
+    <w:lsdException w:name="Medium Grid 2 Accent 4" w:semiHidden="0" w:uiPriority="68" w:unhideWhenUsed="0"/>
+    <w:lsdException w:name="Medium Grid 3 Accent 4" w:semiHidden="0" w:uiPriority="69" w:unhideWhenUsed="0"/>
+    <w:lsdException w:name="Dark List Accent 4" w:semiHidden="0" w:uiPriority="70" w:unhideWhenUsed="0"/>
+    <w:lsdException w:name="Colorful Shading Accent 4" w:semiHidden="0" w:uiPriority="71" w:unhideWhenUsed="0"/>
+    <w:lsdException w:name="Colorful List Accent 4" w:semiHidden="0" w:uiPriority="72" w:unhideWhenUsed="0"/>
+    <w:lsdException w:name="Colorful Grid Accent 4" w:semiHidden="0" w:uiPriority="73" w:unhideWhenUsed="0"/>
+    <w:lsdException w:name="Light Shading Accent 5" w:semiHidden="0" w:uiPriority="60" w:unhideWhenUsed="0"/>
+    <w:lsdException w:name="Light List Accent 5" w:semiHidden="0" w:uiPriority="61" w:unhideWhenUsed="0"/>
+    <w:lsdException w:name="Light Grid Accent 5" w:semiHidden="0" w:uiPriority="62" w:unhideWhenUsed="0"/>
+    <w:lsdException w:name="Medium Shading 1 Accent 5" w:semiHidden="0" w:uiPriority="63" w:unhideWhenUsed="0"/>
+    <w:lsdException w:name="Medium Shading 2 Accent 5" w:semiHidden="0" w:uiPriority="64" w:unhideWhenUsed="0"/>
+    <w:lsdException w:name="Medium List 1 Accent 5" w:semiHidden="0" w:uiPriority="65" w:unhideWhenUsed="0"/>
+    <w:lsdException w:name="Medium List 2 Accent 5" w:semiHidden="0" w:uiPriority="66" w:unhideWhenUsed="0"/>
+    <w:lsdException w:name="Medium Grid 1 Accent 5" w:semiHidden="0" w:uiPriority="67" w:unhideWhenUsed="0"/>
+    <w:lsdException w:name="Medium Grid 2 Accent 5" w:semiHidden="0" w:uiPriority="68" w:unhideWhenUsed="0"/>
+    <w:lsdException w:name="Medium Grid 3 Accent 5" w:semiHidden="0" w:uiPriority="69" w:unhideWhenUsed="0"/>
+    <w:lsdException w:name="Dark List Accent 5" w:semiHidden="0" w:uiPriority="70" w:unhideWhenUsed="0"/>
+    <w:lsdException w:name="Colorful Shading Accent 5" w:semiHidden="0" w:uiPriority="71" w:unhideWhenUsed="0"/>
+    <w:lsdException w:name="Colorful List Accent 5" w:semiHidden="0" w:uiPriority="72" w:unhideWhenUsed="0"/>
+    <w:lsdException w:name="Colorful Grid Accent 5" w:semiHidden="0" w:uiPriority="73" w:unhideWhenUsed="0"/>
+    <w:lsdException w:name="Light Shading Accent 6" w:semiHidden="0" w:uiPriority="60" w:unhideWhenUsed="0"/>
+    <w:lsdException w:name="Light List Accent 6" w:semiHidden="0" w:uiPriority="61" w:unhideWhenUsed="0"/>
+    <w:lsdException w:name="Light Grid Accent 6" w:semiHidden="0" w:uiPriority="62" w:unhideWhenUsed="0"/>
+    <w:lsdException w:name="Medium Shading 1 Accent 6" w:semiHidden="0" w:uiPriority="63" w:unhideWhenUsed="0"/>
+    <w:lsdException w:name="Medium Shading 2 Accent 6" w:semiHidden="0" w:uiPriority="64" w:unhideWhenUsed="0"/>
+    <w:lsdException w:name="Medium List 1 Accent 6" w:semiHidden="0" w:uiPriority="65" w:unhideWhenUsed="0"/>
+    <w:lsdException w:name="Medium List 2 Accent 6" w:semiHidden="0" w:uiPriority="66" w:unhideWhenUsed="0"/>
+    <w:lsdException w:name="Medium Grid 1 Accent 6" w:semiHidden="0" w:uiPriority="67" w:unhideWhenUsed="0"/>
+    <w:lsdException w:name="Medium Grid 2 Accent 6" w:semiHidden="0" w:uiPriority="68" w:unhideWhenUsed="0"/>
+    <w:lsdException w:name="Medium Grid 3 Accent 6" w:semiHidden="0" w:uiPriority="69" w:unhideWhenUsed="0"/>
+    <w:lsdException w:name="Dark List Accent 6" w:semiHidden="0" w:uiPriority="70" w:unhideWhenUsed="0"/>
+    <w:lsdException w:name="Colorful Shading Accent 6" w:semiHidden="0" w:uiPriority="71" w:unhideWhenUsed="0"/>
+    <w:lsdException w:name="Colorful List Accent 6" w:semiHidden="0" w:uiPriority="72" w:unhideWhenUsed="0"/>
+    <w:lsdException w:name="Colorful Grid Accent 6" w:semiHidden="0" w:uiPriority="73" w:unhideWhenUsed="0"/>
+    <w:lsdException w:name="Subtle Emphasis" w:semiHidden="0" w:uiPriority="19" w:unhideWhenUsed="0" w:qFormat="1"/>
+    <w:lsdException w:name="Intense Emphasis" w:semiHidden="0" w:uiPriority="21" w:unhideWhenUsed="0" w:qFormat="1"/>
+    <w:lsdException w:name="Subtle Reference" w:semiHidden="0" w:uiPriority="31" w:unhideWhenUsed="0" w:qFormat="1"/>
+    <w:lsdException w:name="Intense Reference" w:semiHidden="0" w:uiPriority="32" w:unhideWhenUsed="0" w:qFormat="1"/>
+    <w:lsdException w:name="Book Title" w:semiHidden="0" w:uiPriority="33" w:unhideWhenUsed="0" w:qFormat="1"/>
+    <w:lsdException w:name="Bibliography" w:uiPriority="37"/>
+    <w:lsdException w:name="TOC Heading" w:uiPriority="39" w:qFormat="1"/>
   </w:latentStyles>
   <w:style w:type="paragraph" w:default="1" w:styleId="Normal">
     <w:name w:val="Normal"/>
@@ -4657,7 +5749,7 @@
 </file>
 
 <file path=customXml/itemProps1.xml><?xml version="1.0" encoding="utf-8"?>
-<ds:datastoreItem xmlns:ds="http://schemas.openxmlformats.org/officeDocument/2006/customXml" ds:itemID="{8C9EC052-D609-4533-8A03-A8F7976829A5}">
+<ds:datastoreItem xmlns:ds="http://schemas.openxmlformats.org/officeDocument/2006/customXml" ds:itemID="{ED17B0CA-97F0-4BEA-836F-93D347619BA1}">
   <ds:schemaRefs>
     <ds:schemaRef ds:uri="http://schemas.openxmlformats.org/officeDocument/2006/bibliography"/>
   </ds:schemaRefs>

</xml_diff>